<commit_message>
up to ripple band
</commit_message>
<xml_diff>
--- a/ClusterCodes/RoughGuideToMatlabOnBigPurple.docx
+++ b/ClusterCodes/RoughGuideToMatlabOnBigPurple.docx
@@ -1,6 +1,6 @@
 
 <file path=word/document.xml><?xml version="1.0" encoding="utf-8"?>
-<w:document xmlns:wpc="http://schemas.microsoft.com/office/word/2010/wordprocessingCanvas" xmlns:cx="http://schemas.microsoft.com/office/drawing/2014/chartex" xmlns:cx1="http://schemas.microsoft.com/office/drawing/2015/9/8/chartex" xmlns:mc="http://schemas.openxmlformats.org/markup-compatibility/2006" xmlns:o="urn:schemas-microsoft-com:office:office" xmlns:r="http://schemas.openxmlformats.org/officeDocument/2006/relationships" xmlns:m="http://schemas.openxmlformats.org/officeDocument/2006/math" xmlns:v="urn:schemas-microsoft-com:vml" xmlns:wp14="http://schemas.microsoft.com/office/word/2010/wordprocessingDrawing" xmlns:wp="http://schemas.openxmlformats.org/drawingml/2006/wordprocessingDrawing" xmlns:w10="urn:schemas-microsoft-com:office:word" xmlns:w="http://schemas.openxmlformats.org/wordprocessingml/2006/main" xmlns:w14="http://schemas.microsoft.com/office/word/2010/wordml" xmlns:w15="http://schemas.microsoft.com/office/word/2012/wordml" xmlns:w16se="http://schemas.microsoft.com/office/word/2015/wordml/symex" xmlns:wpg="http://schemas.microsoft.com/office/word/2010/wordprocessingGroup" xmlns:wpi="http://schemas.microsoft.com/office/word/2010/wordprocessingInk" xmlns:wne="http://schemas.microsoft.com/office/word/2006/wordml" xmlns:wps="http://schemas.microsoft.com/office/word/2010/wordprocessingShape" mc:Ignorable="w14 w15 w16se wp14">
+<w:document xmlns:wpc="http://schemas.microsoft.com/office/word/2010/wordprocessingCanvas" xmlns:cx="http://schemas.microsoft.com/office/drawing/2014/chartex" xmlns:cx1="http://schemas.microsoft.com/office/drawing/2015/9/8/chartex" xmlns:cx2="http://schemas.microsoft.com/office/drawing/2015/10/21/chartex" xmlns:cx3="http://schemas.microsoft.com/office/drawing/2016/5/9/chartex" xmlns:cx4="http://schemas.microsoft.com/office/drawing/2016/5/10/chartex" xmlns:cx5="http://schemas.microsoft.com/office/drawing/2016/5/11/chartex" xmlns:cx6="http://schemas.microsoft.com/office/drawing/2016/5/12/chartex" xmlns:cx7="http://schemas.microsoft.com/office/drawing/2016/5/13/chartex" xmlns:cx8="http://schemas.microsoft.com/office/drawing/2016/5/14/chartex" xmlns:mc="http://schemas.openxmlformats.org/markup-compatibility/2006" xmlns:aink="http://schemas.microsoft.com/office/drawing/2016/ink" xmlns:am3d="http://schemas.microsoft.com/office/drawing/2017/model3d" xmlns:o="urn:schemas-microsoft-com:office:office" xmlns:r="http://schemas.openxmlformats.org/officeDocument/2006/relationships" xmlns:m="http://schemas.openxmlformats.org/officeDocument/2006/math" xmlns:v="urn:schemas-microsoft-com:vml" xmlns:wp14="http://schemas.microsoft.com/office/word/2010/wordprocessingDrawing" xmlns:wp="http://schemas.openxmlformats.org/drawingml/2006/wordprocessingDrawing" xmlns:w10="urn:schemas-microsoft-com:office:word" xmlns:w="http://schemas.openxmlformats.org/wordprocessingml/2006/main" xmlns:w14="http://schemas.microsoft.com/office/word/2010/wordml" xmlns:w15="http://schemas.microsoft.com/office/word/2012/wordml" xmlns:w16cid="http://schemas.microsoft.com/office/word/2016/wordml/cid" xmlns:w16se="http://schemas.microsoft.com/office/word/2015/wordml/symex" xmlns:wpg="http://schemas.microsoft.com/office/word/2010/wordprocessingGroup" xmlns:wpi="http://schemas.microsoft.com/office/word/2010/wordprocessingInk" xmlns:wne="http://schemas.microsoft.com/office/word/2006/wordml" xmlns:wps="http://schemas.microsoft.com/office/word/2010/wordprocessingShape" mc:Ignorable="w14 w15 w16se w16cid wp14">
   <w:body>
     <w:p>
       <w:pPr>
@@ -63,7 +63,15 @@
         <w:spacing w:after="0"/>
       </w:pPr>
       <w:r>
-        <w:t>When connected to the nyumc network, use putty to login to bigpurple.nyumc.org using y</w:t>
+        <w:t xml:space="preserve">When connected to the </w:t>
+      </w:r>
+      <w:proofErr w:type="spellStart"/>
+      <w:r>
+        <w:t>nyumc</w:t>
+      </w:r>
+      <w:proofErr w:type="spellEnd"/>
+      <w:r>
+        <w:t xml:space="preserve"> network, use putty to login to bigpurple.nyumc.org using y</w:t>
       </w:r>
       <w:r>
         <w:t>our Kerberos ID (e.g. hardsr01)</w:t>
@@ -95,15 +103,71 @@
         <w:spacing w:after="0"/>
       </w:pPr>
       <w:r>
-        <w:t>When you first logon you will be connected to your home directory (e.g /gpfs/home/hardsr01).  This directory is only 100 GB, and so should not be used for the storage of data or files.</w:t>
-      </w:r>
-    </w:p>
-    <w:p>
-      <w:pPr>
-        <w:spacing w:after="0"/>
-      </w:pPr>
-      <w:r>
-        <w:t>The lab data directory is located at /gpfs/data/helab/.  In this directory there is a folder for each user (e.g. /gpfs/data/helab/hardsr01/) .  This is where you should stor</w:t>
+        <w:t>When you first logon you will be connected to your home directory (</w:t>
+      </w:r>
+      <w:proofErr w:type="spellStart"/>
+      <w:r>
+        <w:t>e.g</w:t>
+      </w:r>
+      <w:proofErr w:type="spellEnd"/>
+      <w:r>
+        <w:t xml:space="preserve"> /</w:t>
+      </w:r>
+      <w:proofErr w:type="spellStart"/>
+      <w:r>
+        <w:t>gpfs</w:t>
+      </w:r>
+      <w:proofErr w:type="spellEnd"/>
+      <w:r>
+        <w:t>/home/hardsr01).  This directory is only 100 GB, and so should not be used for the storage of data or files.</w:t>
+      </w:r>
+    </w:p>
+    <w:p>
+      <w:pPr>
+        <w:spacing w:after="0"/>
+      </w:pPr>
+      <w:r>
+        <w:t>The lab data directory is located at /</w:t>
+      </w:r>
+      <w:proofErr w:type="spellStart"/>
+      <w:r>
+        <w:t>gpfs</w:t>
+      </w:r>
+      <w:proofErr w:type="spellEnd"/>
+      <w:r>
+        <w:t>/data/</w:t>
+      </w:r>
+      <w:proofErr w:type="spellStart"/>
+      <w:r>
+        <w:t>helab</w:t>
+      </w:r>
+      <w:proofErr w:type="spellEnd"/>
+      <w:r>
+        <w:t>/.  In this directory there is a folder for each user (e.g. /</w:t>
+      </w:r>
+      <w:proofErr w:type="spellStart"/>
+      <w:r>
+        <w:t>gpfs</w:t>
+      </w:r>
+      <w:proofErr w:type="spellEnd"/>
+      <w:r>
+        <w:t>/data/</w:t>
+      </w:r>
+      <w:proofErr w:type="spellStart"/>
+      <w:r>
+        <w:t>helab</w:t>
+      </w:r>
+      <w:proofErr w:type="spellEnd"/>
+      <w:r>
+        <w:t>/hardsr01/</w:t>
+      </w:r>
+      <w:proofErr w:type="gramStart"/>
+      <w:r>
+        <w:t>) .</w:t>
+      </w:r>
+      <w:proofErr w:type="gramEnd"/>
+      <w:r>
+        <w:t xml:space="preserve">  This is where you should stor</w:t>
       </w:r>
       <w:r>
         <w:t>e all of your data and scripts.</w:t>
@@ -142,7 +206,23 @@
         <w:spacing w:after="0"/>
       </w:pPr>
       <w:r>
-        <w:t>The quickest way to transfer data from gago/gogo is using the SCP command</w:t>
+        <w:t xml:space="preserve">The quickest way to transfer data from </w:t>
+      </w:r>
+      <w:proofErr w:type="spellStart"/>
+      <w:r>
+        <w:t>gago</w:t>
+      </w:r>
+      <w:proofErr w:type="spellEnd"/>
+      <w:r>
+        <w:t>/</w:t>
+      </w:r>
+      <w:proofErr w:type="spellStart"/>
+      <w:r>
+        <w:t>gogo</w:t>
+      </w:r>
+      <w:proofErr w:type="spellEnd"/>
+      <w:r>
+        <w:t xml:space="preserve"> is using the SCP command</w:t>
       </w:r>
     </w:p>
     <w:p>
@@ -156,7 +236,15 @@
         <w:t xml:space="preserve"> </w:t>
       </w:r>
       <w:r>
-        <w:t>from gogo you would run</w:t>
+        <w:t xml:space="preserve">from </w:t>
+      </w:r>
+      <w:proofErr w:type="spellStart"/>
+      <w:r>
+        <w:t>gogo</w:t>
+      </w:r>
+      <w:proofErr w:type="spellEnd"/>
+      <w:r>
+        <w:t xml:space="preserve"> you would run</w:t>
       </w:r>
     </w:p>
     <w:p>
@@ -167,32 +255,97 @@
           <w:rFonts w:ascii="Bookman Old Style" w:hAnsi="Bookman Old Style"/>
         </w:rPr>
       </w:pPr>
-      <w:r>
-        <w:rPr>
-          <w:rFonts w:ascii="Bookman Old Style" w:hAnsi="Bookman Old Style"/>
-        </w:rPr>
-        <w:t>scp -r /data/gogodisk3/Richard/     hardsr01@bigpurple.nyumc.org:/gpfs/data/helab/hardsr01/data/</w:t>
-      </w:r>
-    </w:p>
-    <w:p>
-      <w:pPr>
-        <w:spacing w:after="0"/>
-      </w:pPr>
-      <w:r>
-        <w:t>This will copy all of the files in the directory /data/gogodisk3/Richard/ to the directory /gpfs/data/helab/hardsr01/data/ on bigpurple</w:t>
-      </w:r>
-    </w:p>
-    <w:p>
-      <w:pPr>
-        <w:spacing w:after="0"/>
-      </w:pPr>
-    </w:p>
-    <w:p>
-      <w:pPr>
-        <w:spacing w:after="0"/>
-      </w:pPr>
-      <w:r>
-        <w:t>To copy data back you would run this command on gogo:</w:t>
+      <w:proofErr w:type="spellStart"/>
+      <w:r>
+        <w:rPr>
+          <w:rFonts w:ascii="Bookman Old Style" w:hAnsi="Bookman Old Style"/>
+        </w:rPr>
+        <w:t>scp</w:t>
+      </w:r>
+      <w:proofErr w:type="spellEnd"/>
+      <w:r>
+        <w:rPr>
+          <w:rFonts w:ascii="Bookman Old Style" w:hAnsi="Bookman Old Style"/>
+        </w:rPr>
+        <w:t xml:space="preserve"> -r /data/gogodisk3/Richard/     hardsr01@bigpurple.nyumc.org:/</w:t>
+      </w:r>
+      <w:proofErr w:type="spellStart"/>
+      <w:r>
+        <w:rPr>
+          <w:rFonts w:ascii="Bookman Old Style" w:hAnsi="Bookman Old Style"/>
+        </w:rPr>
+        <w:t>gpfs</w:t>
+      </w:r>
+      <w:proofErr w:type="spellEnd"/>
+      <w:r>
+        <w:rPr>
+          <w:rFonts w:ascii="Bookman Old Style" w:hAnsi="Bookman Old Style"/>
+        </w:rPr>
+        <w:t>/data/</w:t>
+      </w:r>
+      <w:proofErr w:type="spellStart"/>
+      <w:r>
+        <w:rPr>
+          <w:rFonts w:ascii="Bookman Old Style" w:hAnsi="Bookman Old Style"/>
+        </w:rPr>
+        <w:t>helab</w:t>
+      </w:r>
+      <w:proofErr w:type="spellEnd"/>
+      <w:r>
+        <w:rPr>
+          <w:rFonts w:ascii="Bookman Old Style" w:hAnsi="Bookman Old Style"/>
+        </w:rPr>
+        <w:t>/hardsr01/data/</w:t>
+      </w:r>
+    </w:p>
+    <w:p>
+      <w:pPr>
+        <w:spacing w:after="0"/>
+      </w:pPr>
+      <w:r>
+        <w:t>This will copy all of the files in the directory /data/gogodisk3/Richard/ to the directory /</w:t>
+      </w:r>
+      <w:proofErr w:type="spellStart"/>
+      <w:r>
+        <w:t>gpfs</w:t>
+      </w:r>
+      <w:proofErr w:type="spellEnd"/>
+      <w:r>
+        <w:t>/data/</w:t>
+      </w:r>
+      <w:proofErr w:type="spellStart"/>
+      <w:r>
+        <w:t>helab</w:t>
+      </w:r>
+      <w:proofErr w:type="spellEnd"/>
+      <w:r>
+        <w:t xml:space="preserve">/hardsr01/data/ on </w:t>
+      </w:r>
+      <w:proofErr w:type="spellStart"/>
+      <w:r>
+        <w:t>bigpurple</w:t>
+      </w:r>
+      <w:proofErr w:type="spellEnd"/>
+    </w:p>
+    <w:p>
+      <w:pPr>
+        <w:spacing w:after="0"/>
+      </w:pPr>
+    </w:p>
+    <w:p>
+      <w:pPr>
+        <w:spacing w:after="0"/>
+      </w:pPr>
+      <w:r>
+        <w:t xml:space="preserve">To copy data back you would run this command on </w:t>
+      </w:r>
+      <w:proofErr w:type="spellStart"/>
+      <w:r>
+        <w:t>gogo</w:t>
+      </w:r>
+      <w:proofErr w:type="spellEnd"/>
+      <w:r>
+        <w:t>:</w:t>
       </w:r>
     </w:p>
     <w:p>
@@ -203,11 +356,47 @@
           <w:rFonts w:ascii="Bookman Old Style" w:hAnsi="Bookman Old Style"/>
         </w:rPr>
       </w:pPr>
-      <w:r>
-        <w:rPr>
-          <w:rFonts w:ascii="Bookman Old Style" w:hAnsi="Bookman Old Style"/>
-        </w:rPr>
-        <w:t>scp -r hardsr01@bigpurple.nyumc.org:/gpfs/data/helab/hardsr01</w:t>
+      <w:proofErr w:type="spellStart"/>
+      <w:r>
+        <w:rPr>
+          <w:rFonts w:ascii="Bookman Old Style" w:hAnsi="Bookman Old Style"/>
+        </w:rPr>
+        <w:t>scp</w:t>
+      </w:r>
+      <w:proofErr w:type="spellEnd"/>
+      <w:r>
+        <w:rPr>
+          <w:rFonts w:ascii="Bookman Old Style" w:hAnsi="Bookman Old Style"/>
+        </w:rPr>
+        <w:t xml:space="preserve"> -r hardsr01@bigpurple.nyumc.org:/</w:t>
+      </w:r>
+      <w:proofErr w:type="spellStart"/>
+      <w:r>
+        <w:rPr>
+          <w:rFonts w:ascii="Bookman Old Style" w:hAnsi="Bookman Old Style"/>
+        </w:rPr>
+        <w:t>gpfs</w:t>
+      </w:r>
+      <w:proofErr w:type="spellEnd"/>
+      <w:r>
+        <w:rPr>
+          <w:rFonts w:ascii="Bookman Old Style" w:hAnsi="Bookman Old Style"/>
+        </w:rPr>
+        <w:t>/data/</w:t>
+      </w:r>
+      <w:proofErr w:type="spellStart"/>
+      <w:r>
+        <w:rPr>
+          <w:rFonts w:ascii="Bookman Old Style" w:hAnsi="Bookman Old Style"/>
+        </w:rPr>
+        <w:t>helab</w:t>
+      </w:r>
+      <w:proofErr w:type="spellEnd"/>
+      <w:r>
+        <w:rPr>
+          <w:rFonts w:ascii="Bookman Old Style" w:hAnsi="Bookman Old Style"/>
+        </w:rPr>
+        <w:t>/hardsr01</w:t>
       </w:r>
       <w:r>
         <w:rPr>
@@ -221,7 +410,31 @@
         <w:spacing w:after="0"/>
       </w:pPr>
       <w:r>
-        <w:t>This will copy all of the files in the directory /gpfs/data/helab/hardsr01/data/ on bigpurple to the directory /data/gogo</w:t>
+        <w:t>This will copy all of the files in the directory /</w:t>
+      </w:r>
+      <w:proofErr w:type="spellStart"/>
+      <w:r>
+        <w:t>gpfs</w:t>
+      </w:r>
+      <w:proofErr w:type="spellEnd"/>
+      <w:r>
+        <w:t>/data/</w:t>
+      </w:r>
+      <w:proofErr w:type="spellStart"/>
+      <w:r>
+        <w:t>helab</w:t>
+      </w:r>
+      <w:proofErr w:type="spellEnd"/>
+      <w:r>
+        <w:t xml:space="preserve">/hardsr01/data/ on </w:t>
+      </w:r>
+      <w:proofErr w:type="spellStart"/>
+      <w:r>
+        <w:t>bigpurple</w:t>
+      </w:r>
+      <w:proofErr w:type="spellEnd"/>
+      <w:r>
+        <w:t xml:space="preserve"> to the directory /data/gogo</w:t>
       </w:r>
       <w:r>
         <w:t>disk3/Richard/</w:t>
@@ -264,7 +477,15 @@
         <w:spacing w:after="0"/>
       </w:pPr>
       <w:r>
-        <w:t>When running from windows you can also use winscp and login to bigpurple.nyumc.org.   This will give you a folder view of your local computer, and for the cluster.</w:t>
+        <w:t xml:space="preserve">When running from windows you can also use </w:t>
+      </w:r>
+      <w:proofErr w:type="spellStart"/>
+      <w:r>
+        <w:t>winscp</w:t>
+      </w:r>
+      <w:proofErr w:type="spellEnd"/>
+      <w:r>
+        <w:t xml:space="preserve"> and login to bigpurple.nyumc.org.   This will give you a folder view of your local computer, and for the cluster.</w:t>
       </w:r>
     </w:p>
     <w:p>
@@ -304,7 +525,15 @@
         <w:spacing w:after="0"/>
       </w:pPr>
       <w:r>
-        <w:t>It is possible to get an interactive node.  From this you are able to run matlab, and test out your code.</w:t>
+        <w:t xml:space="preserve">It is possible to get an interactive node.  From this you are able to run </w:t>
+      </w:r>
+      <w:proofErr w:type="spellStart"/>
+      <w:r>
+        <w:t>matlab</w:t>
+      </w:r>
+      <w:proofErr w:type="spellEnd"/>
+      <w:r>
+        <w:t>, and test out your code.</w:t>
       </w:r>
     </w:p>
     <w:p>
@@ -347,17 +576,75 @@
           <w:rFonts w:ascii="Bookman Old Style" w:hAnsi="Bookman Old Style"/>
         </w:rPr>
       </w:pPr>
-      <w:r>
-        <w:rPr>
-          <w:rFonts w:ascii="Bookman Old Style" w:hAnsi="Bookman Old Style"/>
-        </w:rPr>
-        <w:t>srun -p cpu_short --mem-per-cp</w:t>
-      </w:r>
-      <w:r>
-        <w:rPr>
-          <w:rFonts w:ascii="Bookman Old Style" w:hAnsi="Bookman Old Style"/>
-        </w:rPr>
-        <w:t>u=4G -t 00-12:00:00  --pty bash</w:t>
+      <w:proofErr w:type="spellStart"/>
+      <w:r>
+        <w:rPr>
+          <w:rFonts w:ascii="Bookman Old Style" w:hAnsi="Bookman Old Style"/>
+        </w:rPr>
+        <w:t>srun</w:t>
+      </w:r>
+      <w:proofErr w:type="spellEnd"/>
+      <w:r>
+        <w:rPr>
+          <w:rFonts w:ascii="Bookman Old Style" w:hAnsi="Bookman Old Style"/>
+        </w:rPr>
+        <w:t xml:space="preserve"> -p </w:t>
+      </w:r>
+      <w:proofErr w:type="spellStart"/>
+      <w:r>
+        <w:rPr>
+          <w:rFonts w:ascii="Bookman Old Style" w:hAnsi="Bookman Old Style"/>
+        </w:rPr>
+        <w:t>cpu_short</w:t>
+      </w:r>
+      <w:proofErr w:type="spellEnd"/>
+      <w:r>
+        <w:rPr>
+          <w:rFonts w:ascii="Bookman Old Style" w:hAnsi="Bookman Old Style"/>
+        </w:rPr>
+        <w:t xml:space="preserve"> --mem-per-</w:t>
+      </w:r>
+      <w:proofErr w:type="spellStart"/>
+      <w:r>
+        <w:rPr>
+          <w:rFonts w:ascii="Bookman Old Style" w:hAnsi="Bookman Old Style"/>
+        </w:rPr>
+        <w:t>cp</w:t>
+      </w:r>
+      <w:r>
+        <w:rPr>
+          <w:rFonts w:ascii="Bookman Old Style" w:hAnsi="Bookman Old Style"/>
+        </w:rPr>
+        <w:t>u</w:t>
+      </w:r>
+      <w:proofErr w:type="spellEnd"/>
+      <w:r>
+        <w:rPr>
+          <w:rFonts w:ascii="Bookman Old Style" w:hAnsi="Bookman Old Style"/>
+        </w:rPr>
+        <w:t>=4G -t 00-</w:t>
+      </w:r>
+      <w:proofErr w:type="gramStart"/>
+      <w:r>
+        <w:rPr>
+          <w:rFonts w:ascii="Bookman Old Style" w:hAnsi="Bookman Old Style"/>
+        </w:rPr>
+        <w:t>12:00:00  --</w:t>
+      </w:r>
+      <w:proofErr w:type="spellStart"/>
+      <w:proofErr w:type="gramEnd"/>
+      <w:r>
+        <w:rPr>
+          <w:rFonts w:ascii="Bookman Old Style" w:hAnsi="Bookman Old Style"/>
+        </w:rPr>
+        <w:t>pty</w:t>
+      </w:r>
+      <w:proofErr w:type="spellEnd"/>
+      <w:r>
+        <w:rPr>
+          <w:rFonts w:ascii="Bookman Old Style" w:hAnsi="Bookman Old Style"/>
+        </w:rPr>
+        <w:t xml:space="preserve"> bash</w:t>
       </w:r>
     </w:p>
     <w:p>
@@ -376,7 +663,15 @@
         <w:t>From this inter</w:t>
       </w:r>
       <w:r>
-        <w:t>active node, you can run matlab:</w:t>
+        <w:t xml:space="preserve">active node, you can run </w:t>
+      </w:r>
+      <w:proofErr w:type="spellStart"/>
+      <w:r>
+        <w:t>matlab</w:t>
+      </w:r>
+      <w:proofErr w:type="spellEnd"/>
+      <w:r>
+        <w:t>:</w:t>
       </w:r>
     </w:p>
     <w:p>
@@ -391,7 +686,21 @@
         <w:rPr>
           <w:rFonts w:ascii="Bookman Old Style" w:hAnsi="Bookman Old Style"/>
         </w:rPr>
-        <w:t>module load matlab/R2018a</w:t>
+        <w:t xml:space="preserve">module load </w:t>
+      </w:r>
+      <w:proofErr w:type="spellStart"/>
+      <w:r>
+        <w:rPr>
+          <w:rFonts w:ascii="Bookman Old Style" w:hAnsi="Bookman Old Style"/>
+        </w:rPr>
+        <w:t>matlab</w:t>
+      </w:r>
+      <w:proofErr w:type="spellEnd"/>
+      <w:r>
+        <w:rPr>
+          <w:rFonts w:ascii="Bookman Old Style" w:hAnsi="Bookman Old Style"/>
+        </w:rPr>
+        <w:t>/R2018a</w:t>
       </w:r>
     </w:p>
     <w:p>
@@ -402,12 +711,56 @@
           <w:rFonts w:ascii="Bookman Old Style" w:hAnsi="Bookman Old Style"/>
         </w:rPr>
       </w:pPr>
-      <w:r>
-        <w:rPr>
-          <w:rFonts w:ascii="Bookman Old Style" w:hAnsi="Bookman Old Style"/>
-        </w:rPr>
-        <w:t>matlab -nodisplay -nodesktop -singleCompThread</w:t>
-      </w:r>
+      <w:proofErr w:type="spellStart"/>
+      <w:r>
+        <w:rPr>
+          <w:rFonts w:ascii="Bookman Old Style" w:hAnsi="Bookman Old Style"/>
+        </w:rPr>
+        <w:t>matlab</w:t>
+      </w:r>
+      <w:proofErr w:type="spellEnd"/>
+      <w:r>
+        <w:rPr>
+          <w:rFonts w:ascii="Bookman Old Style" w:hAnsi="Bookman Old Style"/>
+        </w:rPr>
+        <w:t xml:space="preserve"> -</w:t>
+      </w:r>
+      <w:proofErr w:type="spellStart"/>
+      <w:r>
+        <w:rPr>
+          <w:rFonts w:ascii="Bookman Old Style" w:hAnsi="Bookman Old Style"/>
+        </w:rPr>
+        <w:t>nodisplay</w:t>
+      </w:r>
+      <w:proofErr w:type="spellEnd"/>
+      <w:r>
+        <w:rPr>
+          <w:rFonts w:ascii="Bookman Old Style" w:hAnsi="Bookman Old Style"/>
+        </w:rPr>
+        <w:t xml:space="preserve"> -</w:t>
+      </w:r>
+      <w:proofErr w:type="spellStart"/>
+      <w:r>
+        <w:rPr>
+          <w:rFonts w:ascii="Bookman Old Style" w:hAnsi="Bookman Old Style"/>
+        </w:rPr>
+        <w:t>nodesktop</w:t>
+      </w:r>
+      <w:proofErr w:type="spellEnd"/>
+      <w:r>
+        <w:rPr>
+          <w:rFonts w:ascii="Bookman Old Style" w:hAnsi="Bookman Old Style"/>
+        </w:rPr>
+        <w:t xml:space="preserve"> -</w:t>
+      </w:r>
+      <w:proofErr w:type="spellStart"/>
+      <w:r>
+        <w:rPr>
+          <w:rFonts w:ascii="Bookman Old Style" w:hAnsi="Bookman Old Style"/>
+        </w:rPr>
+        <w:t>singleCompThread</w:t>
+      </w:r>
+      <w:proofErr w:type="spellEnd"/>
     </w:p>
     <w:p>
       <w:pPr>
@@ -417,7 +770,15 @@
         <w:t>If you want the display version of</w:t>
       </w:r>
       <w:r>
-        <w:t xml:space="preserve"> matlab (i.e. to make figures):</w:t>
+        <w:t xml:space="preserve"> </w:t>
+      </w:r>
+      <w:proofErr w:type="spellStart"/>
+      <w:r>
+        <w:t>matlab</w:t>
+      </w:r>
+      <w:proofErr w:type="spellEnd"/>
+      <w:r>
+        <w:t xml:space="preserve"> (i.e. to make figures):</w:t>
       </w:r>
     </w:p>
     <w:p>
@@ -430,7 +791,31 @@
         <w:spacing w:after="0"/>
       </w:pPr>
       <w:r>
-        <w:t>Open a gago or gogo vnc session</w:t>
+        <w:t xml:space="preserve">Open a </w:t>
+      </w:r>
+      <w:proofErr w:type="spellStart"/>
+      <w:r>
+        <w:t>gago</w:t>
+      </w:r>
+      <w:proofErr w:type="spellEnd"/>
+      <w:r>
+        <w:t xml:space="preserve"> or </w:t>
+      </w:r>
+      <w:proofErr w:type="spellStart"/>
+      <w:r>
+        <w:t>gogo</w:t>
+      </w:r>
+      <w:proofErr w:type="spellEnd"/>
+      <w:r>
+        <w:t xml:space="preserve"> </w:t>
+      </w:r>
+      <w:proofErr w:type="spellStart"/>
+      <w:r>
+        <w:t>vnc</w:t>
+      </w:r>
+      <w:proofErr w:type="spellEnd"/>
+      <w:r>
+        <w:t xml:space="preserve"> session</w:t>
       </w:r>
     </w:p>
     <w:p>
@@ -460,7 +845,15 @@
         <w:t>L</w:t>
       </w:r>
       <w:r>
-        <w:t xml:space="preserve">ogon to bigpurple from </w:t>
+        <w:t xml:space="preserve">ogon to </w:t>
+      </w:r>
+      <w:proofErr w:type="spellStart"/>
+      <w:r>
+        <w:t>bigpurple</w:t>
+      </w:r>
+      <w:proofErr w:type="spellEnd"/>
+      <w:r>
+        <w:t xml:space="preserve"> from </w:t>
       </w:r>
       <w:r>
         <w:t>this terminal using the command (note that you should change hardsr01 to your username)</w:t>
@@ -474,6 +867,7 @@
           <w:rFonts w:ascii="Bookman Old Style" w:hAnsi="Bookman Old Style"/>
         </w:rPr>
       </w:pPr>
+      <w:proofErr w:type="spellStart"/>
       <w:r>
         <w:rPr>
           <w:rFonts w:ascii="Bookman Old Style" w:hAnsi="Bookman Old Style"/>
@@ -484,7 +878,26 @@
         <w:rPr>
           <w:rFonts w:ascii="Bookman Old Style" w:hAnsi="Bookman Old Style"/>
         </w:rPr>
-        <w:t>sh hardsr01@bigpurple.nyumc.org</w:t>
+        <w:t>sh</w:t>
+      </w:r>
+      <w:proofErr w:type="spellEnd"/>
+      <w:r>
+        <w:rPr>
+          <w:rFonts w:ascii="Bookman Old Style" w:hAnsi="Bookman Old Style"/>
+        </w:rPr>
+        <w:t xml:space="preserve"> </w:t>
+      </w:r>
+      <w:r>
+        <w:rPr>
+          <w:rFonts w:ascii="Bookman Old Style" w:hAnsi="Bookman Old Style"/>
+        </w:rPr>
+        <w:t xml:space="preserve">-Y </w:t>
+      </w:r>
+      <w:r>
+        <w:rPr>
+          <w:rFonts w:ascii="Bookman Old Style" w:hAnsi="Bookman Old Style"/>
+        </w:rPr>
+        <w:t>hardsr01@bigpurple.nyumc.org</w:t>
       </w:r>
     </w:p>
     <w:p>
@@ -511,17 +924,83 @@
           <w:rFonts w:ascii="Bookman Old Style" w:hAnsi="Bookman Old Style"/>
         </w:rPr>
       </w:pPr>
-      <w:r>
-        <w:rPr>
-          <w:rFonts w:ascii="Bookman Old Style" w:hAnsi="Bookman Old Style"/>
-        </w:rPr>
-        <w:t>srun -p cpu_short --nodes=1 --tasks-per-node=2 --mem-per-cpu=8G -</w:t>
-      </w:r>
-      <w:r>
-        <w:rPr>
-          <w:rFonts w:ascii="Bookman Old Style" w:hAnsi="Bookman Old Style"/>
-        </w:rPr>
-        <w:t>t 00-08:00:00 --x11  --pty bash</w:t>
+      <w:bookmarkStart w:id="0" w:name="_GoBack"/>
+      <w:proofErr w:type="spellStart"/>
+      <w:r>
+        <w:rPr>
+          <w:rFonts w:ascii="Bookman Old Style" w:hAnsi="Bookman Old Style"/>
+        </w:rPr>
+        <w:t>srun</w:t>
+      </w:r>
+      <w:proofErr w:type="spellEnd"/>
+      <w:r>
+        <w:rPr>
+          <w:rFonts w:ascii="Bookman Old Style" w:hAnsi="Bookman Old Style"/>
+        </w:rPr>
+        <w:t xml:space="preserve"> -p </w:t>
+      </w:r>
+      <w:proofErr w:type="spellStart"/>
+      <w:r>
+        <w:rPr>
+          <w:rFonts w:ascii="Bookman Old Style" w:hAnsi="Bookman Old Style"/>
+        </w:rPr>
+        <w:t>cpu_short</w:t>
+      </w:r>
+      <w:proofErr w:type="spellEnd"/>
+      <w:r>
+        <w:rPr>
+          <w:rFonts w:ascii="Bookman Old Style" w:hAnsi="Bookman Old Style"/>
+        </w:rPr>
+        <w:t xml:space="preserve"> --nodes=1 --tasks-per-node=2 --mem-per-</w:t>
+      </w:r>
+      <w:proofErr w:type="spellStart"/>
+      <w:r>
+        <w:rPr>
+          <w:rFonts w:ascii="Bookman Old Style" w:hAnsi="Bookman Old Style"/>
+        </w:rPr>
+        <w:t>cpu</w:t>
+      </w:r>
+      <w:proofErr w:type="spellEnd"/>
+      <w:r>
+        <w:rPr>
+          <w:rFonts w:ascii="Bookman Old Style" w:hAnsi="Bookman Old Style"/>
+        </w:rPr>
+        <w:t>=8G -</w:t>
+      </w:r>
+      <w:r>
+        <w:rPr>
+          <w:rFonts w:ascii="Bookman Old Style" w:hAnsi="Bookman Old Style"/>
+        </w:rPr>
+        <w:t>t 00-08:00:00 --x</w:t>
+      </w:r>
+      <w:proofErr w:type="gramStart"/>
+      <w:r>
+        <w:rPr>
+          <w:rFonts w:ascii="Bookman Old Style" w:hAnsi="Bookman Old Style"/>
+        </w:rPr>
+        <w:t>11  --</w:t>
+      </w:r>
+      <w:proofErr w:type="spellStart"/>
+      <w:proofErr w:type="gramEnd"/>
+      <w:r>
+        <w:rPr>
+          <w:rFonts w:ascii="Bookman Old Style" w:hAnsi="Bookman Old Style"/>
+        </w:rPr>
+        <w:t>pty</w:t>
+      </w:r>
+      <w:proofErr w:type="spellEnd"/>
+      <w:r>
+        <w:rPr>
+          <w:rFonts w:ascii="Bookman Old Style" w:hAnsi="Bookman Old Style"/>
+        </w:rPr>
+        <w:t xml:space="preserve"> bas</w:t>
+      </w:r>
+      <w:bookmarkEnd w:id="0"/>
+      <w:r>
+        <w:rPr>
+          <w:rFonts w:ascii="Bookman Old Style" w:hAnsi="Bookman Old Style"/>
+        </w:rPr>
+        <w:t>h</w:t>
       </w:r>
     </w:p>
     <w:p>
@@ -537,8 +1016,13 @@
         <w:t>R</w:t>
       </w:r>
       <w:r>
-        <w:t>un matlab</w:t>
-      </w:r>
+        <w:t xml:space="preserve">un </w:t>
+      </w:r>
+      <w:proofErr w:type="spellStart"/>
+      <w:r>
+        <w:t>matlab</w:t>
+      </w:r>
+      <w:proofErr w:type="spellEnd"/>
     </w:p>
     <w:p>
       <w:pPr>
@@ -552,7 +1036,21 @@
         <w:rPr>
           <w:rFonts w:ascii="Bookman Old Style" w:hAnsi="Bookman Old Style"/>
         </w:rPr>
-        <w:t>module load matlab/R2018a</w:t>
+        <w:t xml:space="preserve">module load </w:t>
+      </w:r>
+      <w:proofErr w:type="spellStart"/>
+      <w:r>
+        <w:rPr>
+          <w:rFonts w:ascii="Bookman Old Style" w:hAnsi="Bookman Old Style"/>
+        </w:rPr>
+        <w:t>matlab</w:t>
+      </w:r>
+      <w:proofErr w:type="spellEnd"/>
+      <w:r>
+        <w:rPr>
+          <w:rFonts w:ascii="Bookman Old Style" w:hAnsi="Bookman Old Style"/>
+        </w:rPr>
+        <w:t>/R2018a</w:t>
       </w:r>
     </w:p>
     <w:p>
@@ -575,11 +1073,19 @@
         </w:rPr>
         <w:tab/>
       </w:r>
-      <w:r>
-        <w:rPr>
-          <w:rFonts w:ascii="Bookman Old Style" w:hAnsi="Bookman Old Style"/>
-        </w:rPr>
-        <w:t>matlab &amp;</w:t>
+      <w:proofErr w:type="spellStart"/>
+      <w:r>
+        <w:rPr>
+          <w:rFonts w:ascii="Bookman Old Style" w:hAnsi="Bookman Old Style"/>
+        </w:rPr>
+        <w:t>matlab</w:t>
+      </w:r>
+      <w:proofErr w:type="spellEnd"/>
+      <w:r>
+        <w:rPr>
+          <w:rFonts w:ascii="Bookman Old Style" w:hAnsi="Bookman Old Style"/>
+        </w:rPr>
+        <w:t xml:space="preserve"> &amp;</w:t>
       </w:r>
     </w:p>
     <w:p>
@@ -612,7 +1118,15 @@
         <w:spacing w:after="0"/>
       </w:pPr>
       <w:r>
-        <w:t xml:space="preserve">If you want to run graphical interfaces on Windows, then you will need to install vcxsrv.  This can be downloaded from </w:t>
+        <w:t xml:space="preserve">If you want to run graphical interfaces on Windows, then you will need to install </w:t>
+      </w:r>
+      <w:proofErr w:type="spellStart"/>
+      <w:r>
+        <w:t>vcxsrv</w:t>
+      </w:r>
+      <w:proofErr w:type="spellEnd"/>
+      <w:r>
+        <w:t xml:space="preserve">.  This can be downloaded from </w:t>
       </w:r>
       <w:hyperlink r:id="rId6" w:history="1">
         <w:r>
@@ -634,7 +1148,23 @@
         <w:spacing w:after="0"/>
       </w:pPr>
       <w:r>
-        <w:t>Once you have installed it, you will need to run vcxsrv -&gt; Xlaunch from the start menu. It will then ask you for some configuration options.</w:t>
+        <w:t xml:space="preserve">Once you have installed it, you will need to run </w:t>
+      </w:r>
+      <w:proofErr w:type="spellStart"/>
+      <w:r>
+        <w:t>vcxsrv</w:t>
+      </w:r>
+      <w:proofErr w:type="spellEnd"/>
+      <w:r>
+        <w:t xml:space="preserve"> -&gt; </w:t>
+      </w:r>
+      <w:proofErr w:type="spellStart"/>
+      <w:r>
+        <w:t>Xlaunch</w:t>
+      </w:r>
+      <w:proofErr w:type="spellEnd"/>
+      <w:r>
+        <w:t xml:space="preserve"> from the start menu. It will then ask you for some configuration options.</w:t>
       </w:r>
       <w:r>
         <w:t xml:space="preserve">  I picked the default options.</w:t>
@@ -645,7 +1175,15 @@
         <w:spacing w:after="0"/>
       </w:pPr>
       <w:r>
-        <w:t>To connect using putty, use the usual address for bigpurple.  You will also need to enable X11 forwarding, which can be found in th</w:t>
+        <w:t xml:space="preserve">To connect using putty, use the usual address for </w:t>
+      </w:r>
+      <w:proofErr w:type="spellStart"/>
+      <w:r>
+        <w:t>bigpurple</w:t>
+      </w:r>
+      <w:proofErr w:type="spellEnd"/>
+      <w:r>
+        <w:t>.  You will also need to enable X11 forwarding, which can be found in th</w:t>
       </w:r>
       <w:r>
         <w:t>e menu Connection -&gt; SSH -&gt; X11</w:t>
@@ -660,7 +1198,15 @@
         </w:rPr>
       </w:pPr>
       <w:r>
-        <w:t xml:space="preserve">You should now be able to start graphical matlab by running steps 4 and 5 </w:t>
+        <w:t xml:space="preserve">You should now be able to start graphical </w:t>
+      </w:r>
+      <w:proofErr w:type="spellStart"/>
+      <w:r>
+        <w:t>matlab</w:t>
+      </w:r>
+      <w:proofErr w:type="spellEnd"/>
+      <w:r>
+        <w:t xml:space="preserve"> by running steps 4 and 5 </w:t>
       </w:r>
       <w:r>
         <w:t>from “</w:t>
@@ -694,75 +1240,143 @@
           <w:b/>
           <w:u w:val="single"/>
         </w:rPr>
-        <w:t>First Matlab job</w:t>
-      </w:r>
-    </w:p>
-    <w:p>
-      <w:pPr>
-        <w:spacing w:after="0"/>
-      </w:pPr>
-      <w:r>
-        <w:t>The main advantage of the cluster is the ability to submit jobs.  The easiest way to do this is write scripts (which are plain text files).  It is easiest to write one script to submit jobs (e.g. Example_job_submit.bash), and one script that describes t</w:t>
-      </w:r>
-      <w:r>
-        <w:t>he job (e.g. Example_job.bash).</w:t>
-      </w:r>
-    </w:p>
-    <w:p>
-      <w:pPr>
-        <w:spacing w:after="0"/>
-        <w:rPr>
-          <w:b/>
-        </w:rPr>
-      </w:pPr>
-    </w:p>
-    <w:p>
-      <w:pPr>
-        <w:spacing w:after="0"/>
-        <w:rPr>
-          <w:b/>
-        </w:rPr>
-      </w:pPr>
-      <w:r>
-        <w:rPr>
-          <w:b/>
-        </w:rPr>
-        <w:t>Example job script: (Example_j</w:t>
-      </w:r>
-      <w:r>
-        <w:rPr>
-          <w:b/>
-        </w:rPr>
-        <w:t>ob.bash)</w:t>
-      </w:r>
-    </w:p>
-    <w:p>
-      <w:pPr>
-        <w:spacing w:after="0"/>
-        <w:rPr>
-          <w:rFonts w:ascii="Bookman Old Style" w:hAnsi="Bookman Old Style"/>
-        </w:rPr>
-      </w:pPr>
-      <w:r>
-        <w:rPr>
-          <w:rFonts w:ascii="Bookman Old Style" w:hAnsi="Bookman Old Style"/>
-        </w:rPr>
-        <w:t xml:space="preserve">     #!/bin/bash</w:t>
-      </w:r>
-    </w:p>
-    <w:p>
-      <w:pPr>
-        <w:spacing w:after="0"/>
-        <w:rPr>
-          <w:rFonts w:ascii="Bookman Old Style" w:hAnsi="Bookman Old Style"/>
-        </w:rPr>
-      </w:pPr>
-      <w:r>
-        <w:rPr>
-          <w:rFonts w:ascii="Bookman Old Style" w:hAnsi="Bookman Old Style"/>
-        </w:rPr>
-        <w:t xml:space="preserve">     #SBATCH -p cpu_short</w:t>
-      </w:r>
+        <w:t xml:space="preserve">First </w:t>
+      </w:r>
+      <w:proofErr w:type="spellStart"/>
+      <w:r>
+        <w:rPr>
+          <w:b/>
+          <w:u w:val="single"/>
+        </w:rPr>
+        <w:t>Matlab</w:t>
+      </w:r>
+      <w:proofErr w:type="spellEnd"/>
+      <w:r>
+        <w:rPr>
+          <w:b/>
+          <w:u w:val="single"/>
+        </w:rPr>
+        <w:t xml:space="preserve"> job</w:t>
+      </w:r>
+    </w:p>
+    <w:p>
+      <w:pPr>
+        <w:spacing w:after="0"/>
+      </w:pPr>
+      <w:r>
+        <w:t xml:space="preserve">The main advantage of the cluster is the ability to submit jobs.  The easiest way to do this is write scripts (which are plain text files).  It is easiest to write one script to submit jobs (e.g. </w:t>
+      </w:r>
+      <w:proofErr w:type="spellStart"/>
+      <w:r>
+        <w:t>Example_job_submit.bash</w:t>
+      </w:r>
+      <w:proofErr w:type="spellEnd"/>
+      <w:r>
+        <w:t>), and one script that describes t</w:t>
+      </w:r>
+      <w:r>
+        <w:t xml:space="preserve">he job (e.g. </w:t>
+      </w:r>
+      <w:proofErr w:type="spellStart"/>
+      <w:r>
+        <w:t>Example_job.bash</w:t>
+      </w:r>
+      <w:proofErr w:type="spellEnd"/>
+      <w:r>
+        <w:t>).</w:t>
+      </w:r>
+    </w:p>
+    <w:p>
+      <w:pPr>
+        <w:spacing w:after="0"/>
+        <w:rPr>
+          <w:b/>
+        </w:rPr>
+      </w:pPr>
+    </w:p>
+    <w:p>
+      <w:pPr>
+        <w:spacing w:after="0"/>
+        <w:rPr>
+          <w:b/>
+        </w:rPr>
+      </w:pPr>
+      <w:r>
+        <w:rPr>
+          <w:b/>
+        </w:rPr>
+        <w:t>Example job script: (</w:t>
+      </w:r>
+      <w:proofErr w:type="spellStart"/>
+      <w:r>
+        <w:rPr>
+          <w:b/>
+        </w:rPr>
+        <w:t>Example_j</w:t>
+      </w:r>
+      <w:r>
+        <w:rPr>
+          <w:b/>
+        </w:rPr>
+        <w:t>ob.bash</w:t>
+      </w:r>
+      <w:proofErr w:type="spellEnd"/>
+      <w:r>
+        <w:rPr>
+          <w:b/>
+        </w:rPr>
+        <w:t>)</w:t>
+      </w:r>
+    </w:p>
+    <w:p>
+      <w:pPr>
+        <w:spacing w:after="0"/>
+        <w:rPr>
+          <w:rFonts w:ascii="Bookman Old Style" w:hAnsi="Bookman Old Style"/>
+        </w:rPr>
+      </w:pPr>
+      <w:r>
+        <w:rPr>
+          <w:rFonts w:ascii="Bookman Old Style" w:hAnsi="Bookman Old Style"/>
+        </w:rPr>
+        <w:t xml:space="preserve">     </w:t>
+      </w:r>
+      <w:proofErr w:type="gramStart"/>
+      <w:r>
+        <w:rPr>
+          <w:rFonts w:ascii="Bookman Old Style" w:hAnsi="Bookman Old Style"/>
+        </w:rPr>
+        <w:t>#!/</w:t>
+      </w:r>
+      <w:proofErr w:type="gramEnd"/>
+      <w:r>
+        <w:rPr>
+          <w:rFonts w:ascii="Bookman Old Style" w:hAnsi="Bookman Old Style"/>
+        </w:rPr>
+        <w:t>bin/bash</w:t>
+      </w:r>
+    </w:p>
+    <w:p>
+      <w:pPr>
+        <w:spacing w:after="0"/>
+        <w:rPr>
+          <w:rFonts w:ascii="Bookman Old Style" w:hAnsi="Bookman Old Style"/>
+        </w:rPr>
+      </w:pPr>
+      <w:r>
+        <w:rPr>
+          <w:rFonts w:ascii="Bookman Old Style" w:hAnsi="Bookman Old Style"/>
+        </w:rPr>
+        <w:t xml:space="preserve">     #SBATCH -p </w:t>
+      </w:r>
+      <w:proofErr w:type="spellStart"/>
+      <w:r>
+        <w:rPr>
+          <w:rFonts w:ascii="Bookman Old Style" w:hAnsi="Bookman Old Style"/>
+        </w:rPr>
+        <w:t>cpu_short</w:t>
+      </w:r>
+      <w:proofErr w:type="spellEnd"/>
     </w:p>
     <w:p>
       <w:pPr>
@@ -817,48 +1431,168 @@
         <w:rPr>
           <w:rFonts w:ascii="Bookman Old Style" w:hAnsi="Bookman Old Style"/>
         </w:rPr>
-        <w:t xml:space="preserve">     #SBATCH --mem-per-cpu=2G</w:t>
-      </w:r>
-    </w:p>
-    <w:p>
-      <w:pPr>
-        <w:spacing w:after="0"/>
-        <w:rPr>
-          <w:rFonts w:ascii="Bookman Old Style" w:hAnsi="Bookman Old Style"/>
-        </w:rPr>
-      </w:pPr>
-      <w:r>
-        <w:rPr>
-          <w:rFonts w:ascii="Bookman Old Style" w:hAnsi="Bookman Old Style"/>
-        </w:rPr>
-        <w:t xml:space="preserve">     module load matlab/R2018a</w:t>
-      </w:r>
-    </w:p>
-    <w:p>
-      <w:pPr>
-        <w:spacing w:after="0"/>
-        <w:rPr>
-          <w:rFonts w:ascii="Bookman Old Style" w:hAnsi="Bookman Old Style"/>
-        </w:rPr>
-      </w:pPr>
-      <w:r>
-        <w:rPr>
-          <w:rFonts w:ascii="Bookman Old Style" w:hAnsi="Bookman Old Style"/>
-        </w:rPr>
-        <w:t xml:space="preserve">     matlab -nodisplay -nodesktop -singleCompThread -r "x=$1+1;save('x.mat','x');exit;"</w:t>
-      </w:r>
-    </w:p>
-    <w:p>
-      <w:pPr>
-        <w:spacing w:after="0"/>
-      </w:pPr>
-    </w:p>
-    <w:p>
-      <w:pPr>
-        <w:spacing w:after="0"/>
-      </w:pPr>
-      <w:r>
-        <w:t xml:space="preserve">This runs 2 matlab commands. </w:t>
+        <w:t xml:space="preserve">     #SBATCH --mem-per-</w:t>
+      </w:r>
+      <w:proofErr w:type="spellStart"/>
+      <w:r>
+        <w:rPr>
+          <w:rFonts w:ascii="Bookman Old Style" w:hAnsi="Bookman Old Style"/>
+        </w:rPr>
+        <w:t>cpu</w:t>
+      </w:r>
+      <w:proofErr w:type="spellEnd"/>
+      <w:r>
+        <w:rPr>
+          <w:rFonts w:ascii="Bookman Old Style" w:hAnsi="Bookman Old Style"/>
+        </w:rPr>
+        <w:t>=2G</w:t>
+      </w:r>
+    </w:p>
+    <w:p>
+      <w:pPr>
+        <w:spacing w:after="0"/>
+        <w:rPr>
+          <w:rFonts w:ascii="Bookman Old Style" w:hAnsi="Bookman Old Style"/>
+        </w:rPr>
+      </w:pPr>
+      <w:r>
+        <w:rPr>
+          <w:rFonts w:ascii="Bookman Old Style" w:hAnsi="Bookman Old Style"/>
+        </w:rPr>
+        <w:t xml:space="preserve">     module load </w:t>
+      </w:r>
+      <w:proofErr w:type="spellStart"/>
+      <w:r>
+        <w:rPr>
+          <w:rFonts w:ascii="Bookman Old Style" w:hAnsi="Bookman Old Style"/>
+        </w:rPr>
+        <w:t>matlab</w:t>
+      </w:r>
+      <w:proofErr w:type="spellEnd"/>
+      <w:r>
+        <w:rPr>
+          <w:rFonts w:ascii="Bookman Old Style" w:hAnsi="Bookman Old Style"/>
+        </w:rPr>
+        <w:t>/R2018a</w:t>
+      </w:r>
+    </w:p>
+    <w:p>
+      <w:pPr>
+        <w:spacing w:after="0"/>
+        <w:rPr>
+          <w:rFonts w:ascii="Bookman Old Style" w:hAnsi="Bookman Old Style"/>
+        </w:rPr>
+      </w:pPr>
+      <w:r>
+        <w:rPr>
+          <w:rFonts w:ascii="Bookman Old Style" w:hAnsi="Bookman Old Style"/>
+        </w:rPr>
+        <w:t xml:space="preserve">     </w:t>
+      </w:r>
+      <w:proofErr w:type="spellStart"/>
+      <w:r>
+        <w:rPr>
+          <w:rFonts w:ascii="Bookman Old Style" w:hAnsi="Bookman Old Style"/>
+        </w:rPr>
+        <w:t>matlab</w:t>
+      </w:r>
+      <w:proofErr w:type="spellEnd"/>
+      <w:r>
+        <w:rPr>
+          <w:rFonts w:ascii="Bookman Old Style" w:hAnsi="Bookman Old Style"/>
+        </w:rPr>
+        <w:t xml:space="preserve"> -</w:t>
+      </w:r>
+      <w:proofErr w:type="spellStart"/>
+      <w:r>
+        <w:rPr>
+          <w:rFonts w:ascii="Bookman Old Style" w:hAnsi="Bookman Old Style"/>
+        </w:rPr>
+        <w:t>nodisplay</w:t>
+      </w:r>
+      <w:proofErr w:type="spellEnd"/>
+      <w:r>
+        <w:rPr>
+          <w:rFonts w:ascii="Bookman Old Style" w:hAnsi="Bookman Old Style"/>
+        </w:rPr>
+        <w:t xml:space="preserve"> -</w:t>
+      </w:r>
+      <w:proofErr w:type="spellStart"/>
+      <w:r>
+        <w:rPr>
+          <w:rFonts w:ascii="Bookman Old Style" w:hAnsi="Bookman Old Style"/>
+        </w:rPr>
+        <w:t>nodesktop</w:t>
+      </w:r>
+      <w:proofErr w:type="spellEnd"/>
+      <w:r>
+        <w:rPr>
+          <w:rFonts w:ascii="Bookman Old Style" w:hAnsi="Bookman Old Style"/>
+        </w:rPr>
+        <w:t xml:space="preserve"> -</w:t>
+      </w:r>
+      <w:proofErr w:type="spellStart"/>
+      <w:r>
+        <w:rPr>
+          <w:rFonts w:ascii="Bookman Old Style" w:hAnsi="Bookman Old Style"/>
+        </w:rPr>
+        <w:t>singleCompThread</w:t>
+      </w:r>
+      <w:proofErr w:type="spellEnd"/>
+      <w:r>
+        <w:rPr>
+          <w:rFonts w:ascii="Bookman Old Style" w:hAnsi="Bookman Old Style"/>
+        </w:rPr>
+        <w:t xml:space="preserve"> -r "x=$1+</w:t>
+      </w:r>
+      <w:proofErr w:type="gramStart"/>
+      <w:r>
+        <w:rPr>
+          <w:rFonts w:ascii="Bookman Old Style" w:hAnsi="Bookman Old Style"/>
+        </w:rPr>
+        <w:t>1;save</w:t>
+      </w:r>
+      <w:proofErr w:type="gramEnd"/>
+      <w:r>
+        <w:rPr>
+          <w:rFonts w:ascii="Bookman Old Style" w:hAnsi="Bookman Old Style"/>
+        </w:rPr>
+        <w:t>('</w:t>
+      </w:r>
+      <w:proofErr w:type="spellStart"/>
+      <w:r>
+        <w:rPr>
+          <w:rFonts w:ascii="Bookman Old Style" w:hAnsi="Bookman Old Style"/>
+        </w:rPr>
+        <w:t>x.mat','x</w:t>
+      </w:r>
+      <w:proofErr w:type="spellEnd"/>
+      <w:r>
+        <w:rPr>
+          <w:rFonts w:ascii="Bookman Old Style" w:hAnsi="Bookman Old Style"/>
+        </w:rPr>
+        <w:t>');exit;"</w:t>
+      </w:r>
+    </w:p>
+    <w:p>
+      <w:pPr>
+        <w:spacing w:after="0"/>
+      </w:pPr>
+    </w:p>
+    <w:p>
+      <w:pPr>
+        <w:spacing w:after="0"/>
+      </w:pPr>
+      <w:r>
+        <w:t xml:space="preserve">This runs 2 </w:t>
+      </w:r>
+      <w:proofErr w:type="spellStart"/>
+      <w:r>
+        <w:t>matlab</w:t>
+      </w:r>
+      <w:proofErr w:type="spellEnd"/>
+      <w:r>
+        <w:t xml:space="preserve"> commands. </w:t>
       </w:r>
     </w:p>
     <w:p>
@@ -886,7 +1620,21 @@
         <w:rPr>
           <w:rFonts w:ascii="Bookman Old Style" w:hAnsi="Bookman Old Style"/>
         </w:rPr>
-        <w:t xml:space="preserve">     save('x.mat','x');</w:t>
+        <w:t xml:space="preserve">     save('</w:t>
+      </w:r>
+      <w:proofErr w:type="spellStart"/>
+      <w:r>
+        <w:rPr>
+          <w:rFonts w:ascii="Bookman Old Style" w:hAnsi="Bookman Old Style"/>
+        </w:rPr>
+        <w:t>x.mat','x</w:t>
+      </w:r>
+      <w:proofErr w:type="spellEnd"/>
+      <w:r>
+        <w:rPr>
+          <w:rFonts w:ascii="Bookman Old Style" w:hAnsi="Bookman Old Style"/>
+        </w:rPr>
+        <w:t>');</w:t>
       </w:r>
     </w:p>
     <w:p>
@@ -902,8 +1650,13 @@
         <w:t xml:space="preserve">where var is the variable that you submitted when </w:t>
       </w:r>
       <w:r>
-        <w:t>running Example_job_submit.bash</w:t>
-      </w:r>
+        <w:t xml:space="preserve">running </w:t>
+      </w:r>
+      <w:proofErr w:type="spellStart"/>
+      <w:r>
+        <w:t>Example_job_submit.bash</w:t>
+      </w:r>
+      <w:proofErr w:type="spellEnd"/>
     </w:p>
     <w:p>
       <w:pPr>
@@ -930,21 +1683,49 @@
         <w:rPr>
           <w:b/>
         </w:rPr>
-        <w:t>ript: (Example_job_submit.bash)</w:t>
-      </w:r>
-    </w:p>
-    <w:p>
-      <w:pPr>
-        <w:spacing w:after="0"/>
-        <w:rPr>
-          <w:rFonts w:ascii="Bookman Old Style" w:hAnsi="Bookman Old Style"/>
-        </w:rPr>
-      </w:pPr>
-      <w:r>
-        <w:rPr>
-          <w:rFonts w:ascii="Bookman Old Style" w:hAnsi="Bookman Old Style"/>
-        </w:rPr>
-        <w:t xml:space="preserve">     #!/bin/bash</w:t>
+        <w:t>ript: (</w:t>
+      </w:r>
+      <w:proofErr w:type="spellStart"/>
+      <w:r>
+        <w:rPr>
+          <w:b/>
+        </w:rPr>
+        <w:t>Example_job_submit.bash</w:t>
+      </w:r>
+      <w:proofErr w:type="spellEnd"/>
+      <w:r>
+        <w:rPr>
+          <w:b/>
+        </w:rPr>
+        <w:t>)</w:t>
+      </w:r>
+    </w:p>
+    <w:p>
+      <w:pPr>
+        <w:spacing w:after="0"/>
+        <w:rPr>
+          <w:rFonts w:ascii="Bookman Old Style" w:hAnsi="Bookman Old Style"/>
+        </w:rPr>
+      </w:pPr>
+      <w:r>
+        <w:rPr>
+          <w:rFonts w:ascii="Bookman Old Style" w:hAnsi="Bookman Old Style"/>
+        </w:rPr>
+        <w:t xml:space="preserve">     </w:t>
+      </w:r>
+      <w:proofErr w:type="gramStart"/>
+      <w:r>
+        <w:rPr>
+          <w:rFonts w:ascii="Bookman Old Style" w:hAnsi="Bookman Old Style"/>
+        </w:rPr>
+        <w:t>#!/</w:t>
+      </w:r>
+      <w:proofErr w:type="gramEnd"/>
+      <w:r>
+        <w:rPr>
+          <w:rFonts w:ascii="Bookman Old Style" w:hAnsi="Bookman Old Style"/>
+        </w:rPr>
+        <w:t>bin/bash</w:t>
       </w:r>
     </w:p>
     <w:p>
@@ -964,20 +1745,72 @@
         <w:rPr>
           <w:rFonts w:ascii="Bookman Old Style" w:hAnsi="Bookman Old Style"/>
         </w:rPr>
-        <w:t xml:space="preserve">   sbatch ./Example_job.bash  2</w:t>
-      </w:r>
-    </w:p>
-    <w:p>
-      <w:pPr>
-        <w:spacing w:after="0"/>
-      </w:pPr>
-    </w:p>
-    <w:p>
-      <w:pPr>
-        <w:spacing w:after="0"/>
-      </w:pPr>
-      <w:r>
-        <w:t xml:space="preserve">This will submit a job to be run on the server (Example_job.bash)  with var=2 being submitted </w:t>
+        <w:t xml:space="preserve">   </w:t>
+      </w:r>
+      <w:proofErr w:type="spellStart"/>
+      <w:r>
+        <w:rPr>
+          <w:rFonts w:ascii="Bookman Old Style" w:hAnsi="Bookman Old Style"/>
+        </w:rPr>
+        <w:t>sbatch</w:t>
+      </w:r>
+      <w:proofErr w:type="spellEnd"/>
+      <w:r>
+        <w:rPr>
+          <w:rFonts w:ascii="Bookman Old Style" w:hAnsi="Bookman Old Style"/>
+        </w:rPr>
+        <w:t xml:space="preserve"> </w:t>
+      </w:r>
+      <w:proofErr w:type="gramStart"/>
+      <w:r>
+        <w:rPr>
+          <w:rFonts w:ascii="Bookman Old Style" w:hAnsi="Bookman Old Style"/>
+        </w:rPr>
+        <w:t>./</w:t>
+      </w:r>
+      <w:proofErr w:type="spellStart"/>
+      <w:r>
+        <w:rPr>
+          <w:rFonts w:ascii="Bookman Old Style" w:hAnsi="Bookman Old Style"/>
+        </w:rPr>
+        <w:t>Example_job.bash</w:t>
+      </w:r>
+      <w:proofErr w:type="spellEnd"/>
+      <w:r>
+        <w:rPr>
+          <w:rFonts w:ascii="Bookman Old Style" w:hAnsi="Bookman Old Style"/>
+        </w:rPr>
+        <w:t xml:space="preserve">  2</w:t>
+      </w:r>
+      <w:proofErr w:type="gramEnd"/>
+    </w:p>
+    <w:p>
+      <w:pPr>
+        <w:spacing w:after="0"/>
+      </w:pPr>
+    </w:p>
+    <w:p>
+      <w:pPr>
+        <w:spacing w:after="0"/>
+      </w:pPr>
+      <w:r>
+        <w:t>This will submit a job to be run on the server (</w:t>
+      </w:r>
+      <w:proofErr w:type="spellStart"/>
+      <w:r>
+        <w:t>Example_job.</w:t>
+      </w:r>
+      <w:proofErr w:type="gramStart"/>
+      <w:r>
+        <w:t>bash</w:t>
+      </w:r>
+      <w:proofErr w:type="spellEnd"/>
+      <w:r>
+        <w:t>)  with</w:t>
+      </w:r>
+      <w:proofErr w:type="gramEnd"/>
+      <w:r>
+        <w:t xml:space="preserve"> var=2 being submitted </w:t>
       </w:r>
     </w:p>
     <w:p>
@@ -1005,9 +1838,11 @@
       <w:pPr>
         <w:spacing w:after="0"/>
       </w:pPr>
+      <w:proofErr w:type="spellStart"/>
       <w:r>
         <w:t>pwd</w:t>
       </w:r>
+      <w:proofErr w:type="spellEnd"/>
       <w:r>
         <w:tab/>
         <w:t>(get current directory)</w:t>
@@ -1029,48 +1864,130 @@
       <w:pPr>
         <w:spacing w:after="0"/>
       </w:pPr>
-      <w:r>
-        <w:t>ls  (list files in directory)</w:t>
-      </w:r>
-    </w:p>
-    <w:p>
-      <w:pPr>
-        <w:spacing w:after="0"/>
-      </w:pPr>
-      <w:r>
-        <w:t>cat myfirstjob_submit.bash  (display contents of file)</w:t>
-      </w:r>
-    </w:p>
-    <w:p>
-      <w:pPr>
-        <w:spacing w:after="0"/>
-      </w:pPr>
-      <w:r>
-        <w:t>head myfirstjob_submit.bash   (display top lines of file)</w:t>
-      </w:r>
-    </w:p>
-    <w:p>
-      <w:pPr>
-        <w:spacing w:after="0"/>
-      </w:pPr>
-      <w:r>
-        <w:t>rm slurm-96545.out  (delete file)</w:t>
-      </w:r>
-    </w:p>
-    <w:p>
-      <w:pPr>
-        <w:spacing w:after="0"/>
-      </w:pPr>
-      <w:r>
-        <w:t>mv myfirstjob_submit.bash Jobs/   (move file to directory Jobs)</w:t>
-      </w:r>
-    </w:p>
-    <w:p>
-      <w:pPr>
-        <w:spacing w:after="0"/>
-      </w:pPr>
-      <w:r>
-        <w:t>rm slurm*   (delete all files in current directory that start slurm)</w:t>
+      <w:proofErr w:type="gramStart"/>
+      <w:r>
+        <w:t>ls  (</w:t>
+      </w:r>
+      <w:proofErr w:type="gramEnd"/>
+      <w:r>
+        <w:t>list files in directory)</w:t>
+      </w:r>
+    </w:p>
+    <w:p>
+      <w:pPr>
+        <w:spacing w:after="0"/>
+      </w:pPr>
+      <w:r>
+        <w:t xml:space="preserve">cat </w:t>
+      </w:r>
+      <w:proofErr w:type="spellStart"/>
+      <w:r>
+        <w:t>myfirstjob_submit.</w:t>
+      </w:r>
+      <w:proofErr w:type="gramStart"/>
+      <w:r>
+        <w:t>bash</w:t>
+      </w:r>
+      <w:proofErr w:type="spellEnd"/>
+      <w:r>
+        <w:t xml:space="preserve">  (</w:t>
+      </w:r>
+      <w:proofErr w:type="gramEnd"/>
+      <w:r>
+        <w:t>display contents of file)</w:t>
+      </w:r>
+    </w:p>
+    <w:p>
+      <w:pPr>
+        <w:spacing w:after="0"/>
+      </w:pPr>
+      <w:r>
+        <w:t xml:space="preserve">head </w:t>
+      </w:r>
+      <w:proofErr w:type="spellStart"/>
+      <w:r>
+        <w:t>myfirstjob_submit.bash</w:t>
+      </w:r>
+      <w:proofErr w:type="spellEnd"/>
+      <w:proofErr w:type="gramStart"/>
+      <w:r>
+        <w:t xml:space="preserve">   (</w:t>
+      </w:r>
+      <w:proofErr w:type="gramEnd"/>
+      <w:r>
+        <w:t>display top lines of file)</w:t>
+      </w:r>
+    </w:p>
+    <w:p>
+      <w:pPr>
+        <w:spacing w:after="0"/>
+      </w:pPr>
+      <w:r>
+        <w:t xml:space="preserve">rm </w:t>
+      </w:r>
+      <w:proofErr w:type="gramStart"/>
+      <w:r>
+        <w:t>slurm-96545.out  (</w:t>
+      </w:r>
+      <w:proofErr w:type="gramEnd"/>
+      <w:r>
+        <w:t>delete file)</w:t>
+      </w:r>
+    </w:p>
+    <w:p>
+      <w:pPr>
+        <w:spacing w:after="0"/>
+      </w:pPr>
+      <w:r>
+        <w:t xml:space="preserve">mv </w:t>
+      </w:r>
+      <w:proofErr w:type="spellStart"/>
+      <w:r>
+        <w:t>myfirstjob_submit.bash</w:t>
+      </w:r>
+      <w:proofErr w:type="spellEnd"/>
+      <w:r>
+        <w:t xml:space="preserve"> Jobs/</w:t>
+      </w:r>
+      <w:proofErr w:type="gramStart"/>
+      <w:r>
+        <w:t xml:space="preserve">   (</w:t>
+      </w:r>
+      <w:proofErr w:type="gramEnd"/>
+      <w:r>
+        <w:t>move file to directory Jobs)</w:t>
+      </w:r>
+    </w:p>
+    <w:p>
+      <w:pPr>
+        <w:spacing w:after="0"/>
+      </w:pPr>
+      <w:r>
+        <w:t xml:space="preserve">rm </w:t>
+      </w:r>
+      <w:proofErr w:type="spellStart"/>
+      <w:r>
+        <w:t>slurm</w:t>
+      </w:r>
+      <w:proofErr w:type="spellEnd"/>
+      <w:r>
+        <w:t>*</w:t>
+      </w:r>
+      <w:proofErr w:type="gramStart"/>
+      <w:r>
+        <w:t xml:space="preserve">   (</w:t>
+      </w:r>
+      <w:proofErr w:type="gramEnd"/>
+      <w:r>
+        <w:t xml:space="preserve">delete all files in current directory that start </w:t>
+      </w:r>
+      <w:proofErr w:type="spellStart"/>
+      <w:r>
+        <w:t>slurm</w:t>
+      </w:r>
+      <w:proofErr w:type="spellEnd"/>
+      <w:r>
+        <w:t>)</w:t>
       </w:r>
     </w:p>
     <w:p>
@@ -1097,11 +2014,19 @@
           <w:rFonts w:ascii="Bookman Old Style" w:hAnsi="Bookman Old Style"/>
         </w:rPr>
       </w:pPr>
-      <w:r>
-        <w:rPr>
-          <w:rFonts w:ascii="Bookman Old Style" w:hAnsi="Bookman Old Style"/>
-        </w:rPr>
-        <w:t>chmod +x *.bash</w:t>
+      <w:proofErr w:type="spellStart"/>
+      <w:r>
+        <w:rPr>
+          <w:rFonts w:ascii="Bookman Old Style" w:hAnsi="Bookman Old Style"/>
+        </w:rPr>
+        <w:t>chmod</w:t>
+      </w:r>
+      <w:proofErr w:type="spellEnd"/>
+      <w:r>
+        <w:rPr>
+          <w:rFonts w:ascii="Bookman Old Style" w:hAnsi="Bookman Old Style"/>
+        </w:rPr>
+        <w:t xml:space="preserve"> +x *.bash</w:t>
       </w:r>
     </w:p>
     <w:p>
@@ -1127,8 +2052,16 @@
         <w:rPr>
           <w:rFonts w:ascii="Bookman Old Style" w:hAnsi="Bookman Old Style"/>
         </w:rPr>
-        <w:t>./Example_job_submit.bash</w:t>
-      </w:r>
+        <w:t>./</w:t>
+      </w:r>
+      <w:proofErr w:type="spellStart"/>
+      <w:r>
+        <w:rPr>
+          <w:rFonts w:ascii="Bookman Old Style" w:hAnsi="Bookman Old Style"/>
+        </w:rPr>
+        <w:t>Example_job_submit.bash</w:t>
+      </w:r>
+      <w:proofErr w:type="spellEnd"/>
     </w:p>
     <w:p>
       <w:pPr>
@@ -1173,11 +2106,19 @@
       <w:r>
         <w:t xml:space="preserve">     </w:t>
       </w:r>
-      <w:r>
-        <w:rPr>
-          <w:rFonts w:ascii="Bookman Old Style" w:hAnsi="Bookman Old Style"/>
-        </w:rPr>
-        <w:t>squeue -u hardsr01</w:t>
+      <w:proofErr w:type="spellStart"/>
+      <w:r>
+        <w:rPr>
+          <w:rFonts w:ascii="Bookman Old Style" w:hAnsi="Bookman Old Style"/>
+        </w:rPr>
+        <w:t>squeue</w:t>
+      </w:r>
+      <w:proofErr w:type="spellEnd"/>
+      <w:r>
+        <w:rPr>
+          <w:rFonts w:ascii="Bookman Old Style" w:hAnsi="Bookman Old Style"/>
+        </w:rPr>
+        <w:t xml:space="preserve"> -u hardsr01</w:t>
       </w:r>
     </w:p>
     <w:p>
@@ -1221,7 +2162,31 @@
         <w:spacing w:after="0"/>
       </w:pPr>
       <w:r>
-        <w:t xml:space="preserve">       794090     cpu_mediu     Purple_S      hardsr01  R         1-02:2</w:t>
+        <w:t xml:space="preserve">       794090     </w:t>
+      </w:r>
+      <w:proofErr w:type="spellStart"/>
+      <w:r>
+        <w:t>cpu_mediu</w:t>
+      </w:r>
+      <w:proofErr w:type="spellEnd"/>
+      <w:r>
+        <w:t xml:space="preserve">     </w:t>
+      </w:r>
+      <w:proofErr w:type="spellStart"/>
+      <w:r>
+        <w:t>Purple_S</w:t>
+      </w:r>
+      <w:proofErr w:type="spellEnd"/>
+      <w:r>
+        <w:t xml:space="preserve">      hardsr</w:t>
+      </w:r>
+      <w:proofErr w:type="gramStart"/>
+      <w:r>
+        <w:t>01  R</w:t>
+      </w:r>
+      <w:proofErr w:type="gramEnd"/>
+      <w:r>
+        <w:t xml:space="preserve">         1-02:2</w:t>
       </w:r>
       <w:r>
         <w:t>4:27   1                cn-0033</w:t>
@@ -1232,7 +2197,31 @@
         <w:spacing w:after="0"/>
       </w:pPr>
       <w:r>
-        <w:t xml:space="preserve">       808381     cpu_short       Purple_S      hardsr01  R         1:52:17 </w:t>
+        <w:t xml:space="preserve">       808381     </w:t>
+      </w:r>
+      <w:proofErr w:type="spellStart"/>
+      <w:r>
+        <w:t>cpu_short</w:t>
+      </w:r>
+      <w:proofErr w:type="spellEnd"/>
+      <w:r>
+        <w:t xml:space="preserve">       </w:t>
+      </w:r>
+      <w:proofErr w:type="spellStart"/>
+      <w:r>
+        <w:t>Purple_S</w:t>
+      </w:r>
+      <w:proofErr w:type="spellEnd"/>
+      <w:r>
+        <w:t xml:space="preserve">      hardsr</w:t>
+      </w:r>
+      <w:proofErr w:type="gramStart"/>
+      <w:r>
+        <w:t>01  R</w:t>
+      </w:r>
+      <w:proofErr w:type="gramEnd"/>
+      <w:r>
+        <w:t xml:space="preserve">         1:52:17 </w:t>
       </w:r>
       <w:r>
         <w:t xml:space="preserve">       1                cn-0022</w:t>
@@ -1259,8 +2248,29 @@
         <w:tab/>
         <w:t xml:space="preserve">     </w:t>
       </w:r>
-      <w:r>
-        <w:t xml:space="preserve">squeue -u wmm247 | grep myf | wc </w:t>
+      <w:proofErr w:type="spellStart"/>
+      <w:r>
+        <w:t>squeue</w:t>
+      </w:r>
+      <w:proofErr w:type="spellEnd"/>
+      <w:r>
+        <w:t xml:space="preserve"> -u wmm247 | grep </w:t>
+      </w:r>
+      <w:proofErr w:type="spellStart"/>
+      <w:r>
+        <w:t>myf</w:t>
+      </w:r>
+      <w:proofErr w:type="spellEnd"/>
+      <w:r>
+        <w:t xml:space="preserve"> | </w:t>
+      </w:r>
+      <w:proofErr w:type="spellStart"/>
+      <w:r>
+        <w:t>wc</w:t>
+      </w:r>
+      <w:proofErr w:type="spellEnd"/>
+      <w:r>
+        <w:t xml:space="preserve"> </w:t>
       </w:r>
       <w:r>
         <w:t>–</w:t>
@@ -1280,8 +2290,29 @@
       </w:pPr>
       <w:r>
         <w:tab/>
-        <w:t>where grep myf displays only lines which contain myf</w:t>
-      </w:r>
+        <w:t xml:space="preserve">where grep </w:t>
+      </w:r>
+      <w:proofErr w:type="spellStart"/>
+      <w:r>
+        <w:t>myf</w:t>
+      </w:r>
+      <w:proofErr w:type="spellEnd"/>
+      <w:r>
+        <w:t xml:space="preserve"> displays only </w:t>
+      </w:r>
+      <w:proofErr w:type="gramStart"/>
+      <w:r>
+        <w:t>lines</w:t>
+      </w:r>
+      <w:proofErr w:type="gramEnd"/>
+      <w:r>
+        <w:t xml:space="preserve"> which contain </w:t>
+      </w:r>
+      <w:proofErr w:type="spellStart"/>
+      <w:r>
+        <w:t>myf</w:t>
+      </w:r>
+      <w:proofErr w:type="spellEnd"/>
     </w:p>
     <w:p>
       <w:pPr>
@@ -1289,7 +2320,15 @@
       </w:pPr>
       <w:r>
         <w:tab/>
-        <w:t>where wc –l counts the number of lines</w:t>
+        <w:t xml:space="preserve">where </w:t>
+      </w:r>
+      <w:proofErr w:type="spellStart"/>
+      <w:r>
+        <w:t>wc</w:t>
+      </w:r>
+      <w:proofErr w:type="spellEnd"/>
+      <w:r>
+        <w:t xml:space="preserve"> –l counts the number of lines</w:t>
       </w:r>
     </w:p>
     <w:p>
@@ -1314,7 +2353,15 @@
         <w:t xml:space="preserve">     </w:t>
       </w:r>
       <w:r>
-        <w:t>tail -n 2 slurm*</w:t>
+        <w:t xml:space="preserve">tail -n 2 </w:t>
+      </w:r>
+      <w:proofErr w:type="spellStart"/>
+      <w:r>
+        <w:t>slurm</w:t>
+      </w:r>
+      <w:proofErr w:type="spellEnd"/>
+      <w:r>
+        <w:t>*</w:t>
       </w:r>
     </w:p>
     <w:p>
@@ -1340,7 +2387,15 @@
         <w:t xml:space="preserve">     </w:t>
       </w:r>
       <w:r>
-        <w:t>grep Error slurm*</w:t>
+        <w:t xml:space="preserve">grep Error </w:t>
+      </w:r>
+      <w:proofErr w:type="spellStart"/>
+      <w:r>
+        <w:t>slurm</w:t>
+      </w:r>
+      <w:proofErr w:type="spellEnd"/>
+      <w:r>
+        <w:t>*</w:t>
       </w:r>
     </w:p>
     <w:p>
@@ -1352,7 +2407,15 @@
         <w:t xml:space="preserve">     </w:t>
       </w:r>
       <w:r>
-        <w:t>grep Killed slurm*</w:t>
+        <w:t xml:space="preserve">grep Killed </w:t>
+      </w:r>
+      <w:proofErr w:type="spellStart"/>
+      <w:r>
+        <w:t>slurm</w:t>
+      </w:r>
+      <w:proofErr w:type="spellEnd"/>
+      <w:r>
+        <w:t>*</w:t>
       </w:r>
     </w:p>
     <w:p>
@@ -1383,11 +2446,33 @@
       <w:r>
         <w:t xml:space="preserve">     </w:t>
       </w:r>
-      <w:r>
-        <w:rPr>
-          <w:rFonts w:ascii="Bookman Old Style" w:hAnsi="Bookman Old Style"/>
-        </w:rPr>
-        <w:t>scancel -i 794090</w:t>
+      <w:proofErr w:type="spellStart"/>
+      <w:r>
+        <w:rPr>
+          <w:rFonts w:ascii="Bookman Old Style" w:hAnsi="Bookman Old Style"/>
+        </w:rPr>
+        <w:t>scancel</w:t>
+      </w:r>
+      <w:proofErr w:type="spellEnd"/>
+      <w:r>
+        <w:rPr>
+          <w:rFonts w:ascii="Bookman Old Style" w:hAnsi="Bookman Old Style"/>
+        </w:rPr>
+        <w:t xml:space="preserve"> -</w:t>
+      </w:r>
+      <w:proofErr w:type="spellStart"/>
+      <w:r>
+        <w:rPr>
+          <w:rFonts w:ascii="Bookman Old Style" w:hAnsi="Bookman Old Style"/>
+        </w:rPr>
+        <w:t>i</w:t>
+      </w:r>
+      <w:proofErr w:type="spellEnd"/>
+      <w:r>
+        <w:rPr>
+          <w:rFonts w:ascii="Bookman Old Style" w:hAnsi="Bookman Old Style"/>
+        </w:rPr>
+        <w:t xml:space="preserve"> 794090</w:t>
       </w:r>
     </w:p>
     <w:p>
@@ -1414,7 +2499,15 @@
         <w:t>.out</w:t>
       </w:r>
       <w:r>
-        <w:t xml:space="preserve"> (to delete slurm file)</w:t>
+        <w:t xml:space="preserve"> (to delete </w:t>
+      </w:r>
+      <w:proofErr w:type="spellStart"/>
+      <w:r>
+        <w:t>slurm</w:t>
+      </w:r>
+      <w:proofErr w:type="spellEnd"/>
+      <w:r>
+        <w:t xml:space="preserve"> file)</w:t>
       </w:r>
     </w:p>
     <w:p>
@@ -1449,11 +2542,19 @@
         <w:lastRenderedPageBreak/>
         <w:t xml:space="preserve">     </w:t>
       </w:r>
-      <w:r>
-        <w:rPr>
-          <w:rFonts w:ascii="Bookman Old Style" w:hAnsi="Bookman Old Style"/>
-        </w:rPr>
-        <w:t xml:space="preserve">scancel -u hardsr01 </w:t>
+      <w:proofErr w:type="spellStart"/>
+      <w:r>
+        <w:rPr>
+          <w:rFonts w:ascii="Bookman Old Style" w:hAnsi="Bookman Old Style"/>
+        </w:rPr>
+        <w:t>scancel</w:t>
+      </w:r>
+      <w:proofErr w:type="spellEnd"/>
+      <w:r>
+        <w:rPr>
+          <w:rFonts w:ascii="Bookman Old Style" w:hAnsi="Bookman Old Style"/>
+        </w:rPr>
+        <w:t xml:space="preserve"> -u hardsr01 </w:t>
       </w:r>
     </w:p>
     <w:p>
@@ -1465,8 +2566,13 @@
         <w:t xml:space="preserve">      </w:t>
       </w:r>
       <w:r>
-        <w:t>rm slurm</w:t>
-      </w:r>
+        <w:t xml:space="preserve">rm </w:t>
+      </w:r>
+      <w:proofErr w:type="spellStart"/>
+      <w:r>
+        <w:t>slurm</w:t>
+      </w:r>
+      <w:proofErr w:type="spellEnd"/>
       <w:r>
         <w:t>*</w:t>
       </w:r>
@@ -1495,9 +2601,19 @@
       <w:r>
         <w:t xml:space="preserve">     </w:t>
       </w:r>
-      <w:r>
-        <w:t>scancel --name=myfirstjob.bash</w:t>
-      </w:r>
+      <w:proofErr w:type="spellStart"/>
+      <w:r>
+        <w:t>scancel</w:t>
+      </w:r>
+      <w:proofErr w:type="spellEnd"/>
+      <w:r>
+        <w:t xml:space="preserve"> --name=</w:t>
+      </w:r>
+      <w:proofErr w:type="spellStart"/>
+      <w:r>
+        <w:t>myfirstjob.bash</w:t>
+      </w:r>
+      <w:proofErr w:type="spellEnd"/>
     </w:p>
     <w:p>
       <w:pPr>
@@ -1522,7 +2638,15 @@
         <w:spacing w:after="0"/>
       </w:pPr>
       <w:r>
-        <w:t>modify any problem line on myfirstjob.bash on interactive</w:t>
+        <w:t xml:space="preserve">modify any problem line on </w:t>
+      </w:r>
+      <w:proofErr w:type="spellStart"/>
+      <w:r>
+        <w:t>myfirstjob.bash</w:t>
+      </w:r>
+      <w:proofErr w:type="spellEnd"/>
+      <w:r>
+        <w:t xml:space="preserve"> on interactive</w:t>
       </w:r>
     </w:p>
     <w:p>
@@ -1534,8 +2658,13 @@
         <w:t xml:space="preserve">      </w:t>
       </w:r>
       <w:r>
-        <w:t>cat myfirstjob_submit.bash</w:t>
-      </w:r>
+        <w:t xml:space="preserve">cat </w:t>
+      </w:r>
+      <w:proofErr w:type="spellStart"/>
+      <w:r>
+        <w:t>myfirstjob_submit.bash</w:t>
+      </w:r>
+      <w:proofErr w:type="spellEnd"/>
     </w:p>
     <w:p>
       <w:pPr>
@@ -1545,8 +2674,42 @@
       <w:r>
         <w:t xml:space="preserve">      </w:t>
       </w:r>
-      <w:r>
-        <w:t>sbatch ./myfirstjob.bash  /gpfs/data/rudylab/William/180706_WT_EM1M3</w:t>
+      <w:proofErr w:type="spellStart"/>
+      <w:r>
+        <w:t>sbatch</w:t>
+      </w:r>
+      <w:proofErr w:type="spellEnd"/>
+      <w:r>
+        <w:t xml:space="preserve"> </w:t>
+      </w:r>
+      <w:proofErr w:type="gramStart"/>
+      <w:r>
+        <w:t>./</w:t>
+      </w:r>
+      <w:proofErr w:type="spellStart"/>
+      <w:r>
+        <w:t>myfirstjob.bash</w:t>
+      </w:r>
+      <w:proofErr w:type="spellEnd"/>
+      <w:r>
+        <w:t xml:space="preserve">  /</w:t>
+      </w:r>
+      <w:proofErr w:type="spellStart"/>
+      <w:proofErr w:type="gramEnd"/>
+      <w:r>
+        <w:t>gpfs</w:t>
+      </w:r>
+      <w:proofErr w:type="spellEnd"/>
+      <w:r>
+        <w:t>/data/</w:t>
+      </w:r>
+      <w:proofErr w:type="spellStart"/>
+      <w:r>
+        <w:t>rudylab</w:t>
+      </w:r>
+      <w:proofErr w:type="spellEnd"/>
+      <w:r>
+        <w:t>/William/180706_WT_EM1M3</w:t>
       </w:r>
     </w:p>
     <w:p>
@@ -1571,7 +2734,23 @@
         <w:t xml:space="preserve">      </w:t>
       </w:r>
       <w:r>
-        <w:t>grep -l Complete slurm* | xargs head -n 1</w:t>
+        <w:t xml:space="preserve">grep -l Complete </w:t>
+      </w:r>
+      <w:proofErr w:type="spellStart"/>
+      <w:r>
+        <w:t>slurm</w:t>
+      </w:r>
+      <w:proofErr w:type="spellEnd"/>
+      <w:r>
+        <w:t xml:space="preserve">* | </w:t>
+      </w:r>
+      <w:proofErr w:type="spellStart"/>
+      <w:r>
+        <w:t>xargs</w:t>
+      </w:r>
+      <w:proofErr w:type="spellEnd"/>
+      <w:r>
+        <w:t xml:space="preserve"> head -n 1</w:t>
       </w:r>
     </w:p>
     <w:p>
@@ -1600,7 +2779,15 @@
         <w:spacing w:after="0"/>
       </w:pPr>
       <w:r>
-        <w:t>then &gt; ctr+A R Y R (keep pressing R to move through)</w:t>
+        <w:t xml:space="preserve">then &gt; </w:t>
+      </w:r>
+      <w:proofErr w:type="spellStart"/>
+      <w:r>
+        <w:t>ctr+A</w:t>
+      </w:r>
+      <w:proofErr w:type="spellEnd"/>
+      <w:r>
+        <w:t xml:space="preserve"> R Y R (keep pressing R to move through)</w:t>
       </w:r>
     </w:p>
     <w:p>
@@ -1620,24 +2807,58 @@
       <w:pPr>
         <w:spacing w:after="0"/>
       </w:pPr>
-      <w:r>
-        <w:t>sacct -u wmm247 --units=G --format="JobID,CPUTime,MaxRSS,State" | grep bat</w:t>
-      </w:r>
-    </w:p>
-    <w:p>
-      <w:pPr>
-        <w:spacing w:after="0"/>
-      </w:pPr>
-      <w:r>
-        <w:t>sacct -u wmm247 --units=G --format="JobID,CPUTime,MaxVMSize,State" | grep bat</w:t>
-      </w:r>
-    </w:p>
-    <w:p>
-      <w:pPr>
-        <w:spacing w:after="0"/>
-      </w:pPr>
-      <w:bookmarkStart w:id="0" w:name="_GoBack"/>
-      <w:bookmarkEnd w:id="0"/>
+      <w:proofErr w:type="spellStart"/>
+      <w:r>
+        <w:t>sacct</w:t>
+      </w:r>
+      <w:proofErr w:type="spellEnd"/>
+      <w:r>
+        <w:t xml:space="preserve"> -u wmm247 --units=G --format="</w:t>
+      </w:r>
+      <w:proofErr w:type="spellStart"/>
+      <w:proofErr w:type="gramStart"/>
+      <w:r>
+        <w:t>JobID,CPUTime</w:t>
+      </w:r>
+      <w:proofErr w:type="gramEnd"/>
+      <w:r>
+        <w:t>,MaxRSS,State</w:t>
+      </w:r>
+      <w:proofErr w:type="spellEnd"/>
+      <w:r>
+        <w:t>" | grep bat</w:t>
+      </w:r>
+    </w:p>
+    <w:p>
+      <w:pPr>
+        <w:spacing w:after="0"/>
+      </w:pPr>
+      <w:proofErr w:type="spellStart"/>
+      <w:r>
+        <w:t>sacct</w:t>
+      </w:r>
+      <w:proofErr w:type="spellEnd"/>
+      <w:r>
+        <w:t xml:space="preserve"> -u wmm247 --units=G --format="</w:t>
+      </w:r>
+      <w:proofErr w:type="spellStart"/>
+      <w:proofErr w:type="gramStart"/>
+      <w:r>
+        <w:t>JobID,CPUTime</w:t>
+      </w:r>
+      <w:proofErr w:type="gramEnd"/>
+      <w:r>
+        <w:t>,MaxVMSize,State</w:t>
+      </w:r>
+      <w:proofErr w:type="spellEnd"/>
+      <w:r>
+        <w:t>" | grep bat</w:t>
+      </w:r>
+    </w:p>
+    <w:p>
+      <w:pPr>
+        <w:spacing w:after="0"/>
+      </w:pPr>
     </w:p>
     <w:p>
       <w:pPr>
@@ -1680,10 +2901,42 @@
         <w:spacing w:after="0"/>
       </w:pPr>
       <w:r>
-        <w:t>When running scripts on the cluster, you will need to have copied all the necessary scripts and data from gago/gogo, as it is not possible to read this data f</w:t>
-      </w:r>
-      <w:r>
-        <w:t>rom gago/gogo from the cluster.</w:t>
+        <w:t xml:space="preserve">When running scripts on the cluster, you will need to have copied all the necessary scripts and data from </w:t>
+      </w:r>
+      <w:proofErr w:type="spellStart"/>
+      <w:r>
+        <w:t>gago</w:t>
+      </w:r>
+      <w:proofErr w:type="spellEnd"/>
+      <w:r>
+        <w:t>/</w:t>
+      </w:r>
+      <w:proofErr w:type="spellStart"/>
+      <w:r>
+        <w:t>gogo</w:t>
+      </w:r>
+      <w:proofErr w:type="spellEnd"/>
+      <w:r>
+        <w:t>, as it is not possible to read this data f</w:t>
+      </w:r>
+      <w:r>
+        <w:t xml:space="preserve">rom </w:t>
+      </w:r>
+      <w:proofErr w:type="spellStart"/>
+      <w:r>
+        <w:t>gago</w:t>
+      </w:r>
+      <w:proofErr w:type="spellEnd"/>
+      <w:r>
+        <w:t>/</w:t>
+      </w:r>
+      <w:proofErr w:type="spellStart"/>
+      <w:r>
+        <w:t>gogo</w:t>
+      </w:r>
+      <w:proofErr w:type="spellEnd"/>
+      <w:r>
+        <w:t xml:space="preserve"> from the cluster.</w:t>
       </w:r>
     </w:p>
     <w:p>
@@ -1717,13 +2970,41 @@
         <w:rPr>
           <w:rFonts w:ascii="Bookman Old Style" w:hAnsi="Bookman Old Style"/>
         </w:rPr>
-        <w:t xml:space="preserve">          cd('/gpfs/data/he</w:t>
-      </w:r>
-      <w:r>
-        <w:rPr>
-          <w:rFonts w:ascii="Bookman Old Style" w:hAnsi="Bookman Old Style"/>
-        </w:rPr>
-        <w:t>lab/hardsr01/project/scripts/')</w:t>
+        <w:t xml:space="preserve">          cd('/</w:t>
+      </w:r>
+      <w:proofErr w:type="spellStart"/>
+      <w:r>
+        <w:rPr>
+          <w:rFonts w:ascii="Bookman Old Style" w:hAnsi="Bookman Old Style"/>
+        </w:rPr>
+        <w:t>gpfs</w:t>
+      </w:r>
+      <w:proofErr w:type="spellEnd"/>
+      <w:r>
+        <w:rPr>
+          <w:rFonts w:ascii="Bookman Old Style" w:hAnsi="Bookman Old Style"/>
+        </w:rPr>
+        <w:t>/data/</w:t>
+      </w:r>
+      <w:proofErr w:type="spellStart"/>
+      <w:r>
+        <w:rPr>
+          <w:rFonts w:ascii="Bookman Old Style" w:hAnsi="Bookman Old Style"/>
+        </w:rPr>
+        <w:t>he</w:t>
+      </w:r>
+      <w:r>
+        <w:rPr>
+          <w:rFonts w:ascii="Bookman Old Style" w:hAnsi="Bookman Old Style"/>
+        </w:rPr>
+        <w:t>lab</w:t>
+      </w:r>
+      <w:proofErr w:type="spellEnd"/>
+      <w:r>
+        <w:rPr>
+          <w:rFonts w:ascii="Bookman Old Style" w:hAnsi="Bookman Old Style"/>
+        </w:rPr>
+        <w:t>/hardsr01/project/scripts/')</w:t>
       </w:r>
     </w:p>
     <w:p>
@@ -1738,34 +3019,89 @@
         <w:rPr>
           <w:rFonts w:ascii="Bookman Old Style" w:hAnsi="Bookman Old Style"/>
         </w:rPr>
-        <w:t xml:space="preserve">          AddPaths('/gpfs/data/helab/hardsr01/project/')</w:t>
-      </w:r>
-    </w:p>
-    <w:p>
-      <w:pPr>
-        <w:spacing w:after="0"/>
-      </w:pPr>
-    </w:p>
-    <w:p>
-      <w:pPr>
-        <w:spacing w:after="0"/>
-      </w:pPr>
-      <w:r>
-        <w:t>where AddPaths is a script that you need to write that adds all the necessary directories containing your scripts to the path.  I passed a directory name to this function, which the function can then use to add paths relative to the base path.</w:t>
-      </w:r>
-    </w:p>
-    <w:p>
-      <w:pPr>
-        <w:spacing w:after="0"/>
-      </w:pPr>
-    </w:p>
-    <w:p>
-      <w:pPr>
-        <w:spacing w:after="0"/>
-      </w:pPr>
-      <w:r>
-        <w:t>e.g. AddPaths.m</w:t>
-      </w:r>
+        <w:t xml:space="preserve">          </w:t>
+      </w:r>
+      <w:proofErr w:type="spellStart"/>
+      <w:r>
+        <w:rPr>
+          <w:rFonts w:ascii="Bookman Old Style" w:hAnsi="Bookman Old Style"/>
+        </w:rPr>
+        <w:t>AddPaths</w:t>
+      </w:r>
+      <w:proofErr w:type="spellEnd"/>
+      <w:r>
+        <w:rPr>
+          <w:rFonts w:ascii="Bookman Old Style" w:hAnsi="Bookman Old Style"/>
+        </w:rPr>
+        <w:t>('/</w:t>
+      </w:r>
+      <w:proofErr w:type="spellStart"/>
+      <w:r>
+        <w:rPr>
+          <w:rFonts w:ascii="Bookman Old Style" w:hAnsi="Bookman Old Style"/>
+        </w:rPr>
+        <w:t>gpfs</w:t>
+      </w:r>
+      <w:proofErr w:type="spellEnd"/>
+      <w:r>
+        <w:rPr>
+          <w:rFonts w:ascii="Bookman Old Style" w:hAnsi="Bookman Old Style"/>
+        </w:rPr>
+        <w:t>/data/</w:t>
+      </w:r>
+      <w:proofErr w:type="spellStart"/>
+      <w:r>
+        <w:rPr>
+          <w:rFonts w:ascii="Bookman Old Style" w:hAnsi="Bookman Old Style"/>
+        </w:rPr>
+        <w:t>helab</w:t>
+      </w:r>
+      <w:proofErr w:type="spellEnd"/>
+      <w:r>
+        <w:rPr>
+          <w:rFonts w:ascii="Bookman Old Style" w:hAnsi="Bookman Old Style"/>
+        </w:rPr>
+        <w:t>/hardsr01/project/')</w:t>
+      </w:r>
+    </w:p>
+    <w:p>
+      <w:pPr>
+        <w:spacing w:after="0"/>
+      </w:pPr>
+    </w:p>
+    <w:p>
+      <w:pPr>
+        <w:spacing w:after="0"/>
+      </w:pPr>
+      <w:r>
+        <w:t xml:space="preserve">where </w:t>
+      </w:r>
+      <w:proofErr w:type="spellStart"/>
+      <w:r>
+        <w:t>AddPaths</w:t>
+      </w:r>
+      <w:proofErr w:type="spellEnd"/>
+      <w:r>
+        <w:t xml:space="preserve"> is a script that you need to write that adds all the necessary directories containing your scripts to the path.  I passed a directory name to this function, which the function can then use to add paths relative to the base path.</w:t>
+      </w:r>
+    </w:p>
+    <w:p>
+      <w:pPr>
+        <w:spacing w:after="0"/>
+      </w:pPr>
+    </w:p>
+    <w:p>
+      <w:pPr>
+        <w:spacing w:after="0"/>
+      </w:pPr>
+      <w:r>
+        <w:t xml:space="preserve">e.g. </w:t>
+      </w:r>
+      <w:proofErr w:type="spellStart"/>
+      <w:r>
+        <w:t>AddPaths.m</w:t>
+      </w:r>
+      <w:proofErr w:type="spellEnd"/>
     </w:p>
     <w:p>
       <w:pPr>
@@ -1785,7 +3121,35 @@
         <w:rPr>
           <w:rFonts w:ascii="Bookman Old Style" w:hAnsi="Bookman Old Style"/>
         </w:rPr>
-        <w:t>unction AddPaths(baseDirectory)</w:t>
+        <w:t xml:space="preserve">unction </w:t>
+      </w:r>
+      <w:proofErr w:type="spellStart"/>
+      <w:r>
+        <w:rPr>
+          <w:rFonts w:ascii="Bookman Old Style" w:hAnsi="Bookman Old Style"/>
+        </w:rPr>
+        <w:t>AddPaths</w:t>
+      </w:r>
+      <w:proofErr w:type="spellEnd"/>
+      <w:r>
+        <w:rPr>
+          <w:rFonts w:ascii="Bookman Old Style" w:hAnsi="Bookman Old Style"/>
+        </w:rPr>
+        <w:t>(</w:t>
+      </w:r>
+      <w:proofErr w:type="spellStart"/>
+      <w:r>
+        <w:rPr>
+          <w:rFonts w:ascii="Bookman Old Style" w:hAnsi="Bookman Old Style"/>
+        </w:rPr>
+        <w:t>baseDirectory</w:t>
+      </w:r>
+      <w:proofErr w:type="spellEnd"/>
+      <w:r>
+        <w:rPr>
+          <w:rFonts w:ascii="Bookman Old Style" w:hAnsi="Bookman Old Style"/>
+        </w:rPr>
+        <w:t>)</w:t>
       </w:r>
     </w:p>
     <w:p>
@@ -1800,7 +3164,21 @@
         <w:rPr>
           <w:rFonts w:ascii="Bookman Old Style" w:hAnsi="Bookman Old Style"/>
         </w:rPr>
-        <w:t xml:space="preserve">     restoredefaultpath;</w:t>
+        <w:t xml:space="preserve">     </w:t>
+      </w:r>
+      <w:proofErr w:type="spellStart"/>
+      <w:r>
+        <w:rPr>
+          <w:rFonts w:ascii="Bookman Old Style" w:hAnsi="Bookman Old Style"/>
+        </w:rPr>
+        <w:t>restoredefaultpath</w:t>
+      </w:r>
+      <w:proofErr w:type="spellEnd"/>
+      <w:r>
+        <w:rPr>
+          <w:rFonts w:ascii="Bookman Old Style" w:hAnsi="Bookman Old Style"/>
+        </w:rPr>
+        <w:t>;</w:t>
       </w:r>
     </w:p>
     <w:p>
@@ -1815,7 +3193,51 @@
         <w:rPr>
           <w:rFonts w:ascii="Bookman Old Style" w:hAnsi="Bookman Old Style"/>
         </w:rPr>
-        <w:t xml:space="preserve">     addpath(genpath([baseDirectory '/scripts/']));</w:t>
+        <w:t xml:space="preserve">     </w:t>
+      </w:r>
+      <w:proofErr w:type="spellStart"/>
+      <w:proofErr w:type="gramStart"/>
+      <w:r>
+        <w:rPr>
+          <w:rFonts w:ascii="Bookman Old Style" w:hAnsi="Bookman Old Style"/>
+        </w:rPr>
+        <w:t>addpath</w:t>
+      </w:r>
+      <w:proofErr w:type="spellEnd"/>
+      <w:r>
+        <w:rPr>
+          <w:rFonts w:ascii="Bookman Old Style" w:hAnsi="Bookman Old Style"/>
+        </w:rPr>
+        <w:t>(</w:t>
+      </w:r>
+      <w:proofErr w:type="spellStart"/>
+      <w:proofErr w:type="gramEnd"/>
+      <w:r>
+        <w:rPr>
+          <w:rFonts w:ascii="Bookman Old Style" w:hAnsi="Bookman Old Style"/>
+        </w:rPr>
+        <w:t>genpath</w:t>
+      </w:r>
+      <w:proofErr w:type="spellEnd"/>
+      <w:r>
+        <w:rPr>
+          <w:rFonts w:ascii="Bookman Old Style" w:hAnsi="Bookman Old Style"/>
+        </w:rPr>
+        <w:t>([</w:t>
+      </w:r>
+      <w:proofErr w:type="spellStart"/>
+      <w:r>
+        <w:rPr>
+          <w:rFonts w:ascii="Bookman Old Style" w:hAnsi="Bookman Old Style"/>
+        </w:rPr>
+        <w:t>baseDirectory</w:t>
+      </w:r>
+      <w:proofErr w:type="spellEnd"/>
+      <w:r>
+        <w:rPr>
+          <w:rFonts w:ascii="Bookman Old Style" w:hAnsi="Bookman Old Style"/>
+        </w:rPr>
+        <w:t xml:space="preserve"> '/scripts/']));</w:t>
       </w:r>
     </w:p>
     <w:p>
@@ -1866,7 +3288,23 @@
           <w:b/>
           <w:u w:val="single"/>
         </w:rPr>
-        <w:t>g a Matlab For loop in Parallel</w:t>
+        <w:t xml:space="preserve">g a </w:t>
+      </w:r>
+      <w:proofErr w:type="spellStart"/>
+      <w:r>
+        <w:rPr>
+          <w:b/>
+          <w:u w:val="single"/>
+        </w:rPr>
+        <w:t>Matlab</w:t>
+      </w:r>
+      <w:proofErr w:type="spellEnd"/>
+      <w:r>
+        <w:rPr>
+          <w:b/>
+          <w:u w:val="single"/>
+        </w:rPr>
+        <w:t xml:space="preserve"> For loop in Parallel</w:t>
       </w:r>
     </w:p>
     <w:p>
@@ -1883,7 +3321,15 @@
         <w:t>for</w:t>
       </w:r>
       <w:r>
-        <w:t xml:space="preserve"> loop in your code takes a long time to run, it may be helpful to parallelize it. This makes several iterations of the loop run at the same time, greatly increasing speed. A basic job script, such as the one given above (Example_job.bash), runs on one core on one computing node. A simple way to parallelize is to still use one node, but utili</w:t>
+        <w:t xml:space="preserve"> loop in your code takes a long time to run, it may be helpful to parallelize it. This makes several iterations of the loop run at the same time, greatly increasing speed. A basic job script, such as the one given above (</w:t>
+      </w:r>
+      <w:proofErr w:type="spellStart"/>
+      <w:r>
+        <w:t>Example_job.bash</w:t>
+      </w:r>
+      <w:proofErr w:type="spellEnd"/>
+      <w:r>
+        <w:t>), runs on one core on one computing node. A simple way to parallelize is to still use one node, but utili</w:t>
       </w:r>
       <w:r>
         <w:t>ze multiple cores on that node.</w:t>
@@ -1894,10 +3340,26 @@
         <w:spacing w:after="0"/>
       </w:pPr>
       <w:r>
-        <w:t>You will need to edit both your job script (such as Example_job.bas</w:t>
-      </w:r>
-      <w:r>
-        <w:t>h) as well as your matlab code.</w:t>
+        <w:t xml:space="preserve">You will need to edit both your job script (such as </w:t>
+      </w:r>
+      <w:proofErr w:type="spellStart"/>
+      <w:r>
+        <w:t>Example_job.bas</w:t>
+      </w:r>
+      <w:r>
+        <w:t>h</w:t>
+      </w:r>
+      <w:proofErr w:type="spellEnd"/>
+      <w:r>
+        <w:t xml:space="preserve">) as well as your </w:t>
+      </w:r>
+      <w:proofErr w:type="spellStart"/>
+      <w:r>
+        <w:t>matlab</w:t>
+      </w:r>
+      <w:proofErr w:type="spellEnd"/>
+      <w:r>
+        <w:t xml:space="preserve"> code.</w:t>
       </w:r>
     </w:p>
     <w:p>
@@ -1986,7 +3448,35 @@
         <w:rPr>
           <w:rFonts w:ascii="Bookman Old Style" w:hAnsi="Bookman Old Style"/>
         </w:rPr>
-        <w:t>export SCRATCH=/gpfs/scratch/[YOUR KERBEROS ID]</w:t>
+        <w:t>export SCRATCH=/</w:t>
+      </w:r>
+      <w:proofErr w:type="spellStart"/>
+      <w:r>
+        <w:rPr>
+          <w:rFonts w:ascii="Bookman Old Style" w:hAnsi="Bookman Old Style"/>
+        </w:rPr>
+        <w:t>gpfs</w:t>
+      </w:r>
+      <w:proofErr w:type="spellEnd"/>
+      <w:r>
+        <w:rPr>
+          <w:rFonts w:ascii="Bookman Old Style" w:hAnsi="Bookman Old Style"/>
+        </w:rPr>
+        <w:t>/scratch</w:t>
+      </w:r>
+      <w:proofErr w:type="gramStart"/>
+      <w:r>
+        <w:rPr>
+          <w:rFonts w:ascii="Bookman Old Style" w:hAnsi="Bookman Old Style"/>
+        </w:rPr>
+        <w:t>/[</w:t>
+      </w:r>
+      <w:proofErr w:type="gramEnd"/>
+      <w:r>
+        <w:rPr>
+          <w:rFonts w:ascii="Bookman Old Style" w:hAnsi="Bookman Old Style"/>
+        </w:rPr>
+        <w:t>YOUR KERBEROS ID]</w:t>
       </w:r>
     </w:p>
     <w:p>
@@ -1994,11 +3484,19 @@
         <w:spacing w:after="0"/>
         <w:ind w:firstLine="720"/>
       </w:pPr>
-      <w:r>
-        <w:rPr>
-          <w:rFonts w:ascii="Bookman Old Style" w:hAnsi="Bookman Old Style"/>
-        </w:rPr>
-        <w:t>mkdir -p $SCRATCH/$SLURM_JOB_ID</w:t>
+      <w:proofErr w:type="spellStart"/>
+      <w:r>
+        <w:rPr>
+          <w:rFonts w:ascii="Bookman Old Style" w:hAnsi="Bookman Old Style"/>
+        </w:rPr>
+        <w:t>mkdir</w:t>
+      </w:r>
+      <w:proofErr w:type="spellEnd"/>
+      <w:r>
+        <w:rPr>
+          <w:rFonts w:ascii="Bookman Old Style" w:hAnsi="Bookman Old Style"/>
+        </w:rPr>
+        <w:t xml:space="preserve"> -p $SCRATCH/$SLURM_JOB_ID</w:t>
       </w:r>
     </w:p>
     <w:p>
@@ -2009,7 +3507,15 @@
         <w:t>After the command to call</w:t>
       </w:r>
       <w:r>
-        <w:t xml:space="preserve"> matlab, add the following line</w:t>
+        <w:t xml:space="preserve"> </w:t>
+      </w:r>
+      <w:proofErr w:type="spellStart"/>
+      <w:r>
+        <w:t>matlab</w:t>
+      </w:r>
+      <w:proofErr w:type="spellEnd"/>
+      <w:r>
+        <w:t>, add the following line</w:t>
       </w:r>
     </w:p>
     <w:p>
@@ -2056,7 +3562,15 @@
         <w:spacing w:after="0"/>
       </w:pPr>
       <w:r>
-        <w:t>1. Before your fo</w:t>
+        <w:t xml:space="preserve">1. Before </w:t>
+      </w:r>
+      <w:proofErr w:type="gramStart"/>
+      <w:r>
+        <w:t>your</w:t>
+      </w:r>
+      <w:proofErr w:type="gramEnd"/>
+      <w:r>
+        <w:t xml:space="preserve"> fo</w:t>
       </w:r>
       <w:r>
         <w:t>r loop, add the following code:</w:t>
@@ -2074,7 +3588,21 @@
         <w:rPr>
           <w:rFonts w:ascii="Bookman Old Style" w:hAnsi="Bookman Old Style"/>
         </w:rPr>
-        <w:t>pc = parcluster('local');</w:t>
+        <w:t xml:space="preserve">pc = </w:t>
+      </w:r>
+      <w:proofErr w:type="spellStart"/>
+      <w:r>
+        <w:rPr>
+          <w:rFonts w:ascii="Bookman Old Style" w:hAnsi="Bookman Old Style"/>
+        </w:rPr>
+        <w:t>parcluster</w:t>
+      </w:r>
+      <w:proofErr w:type="spellEnd"/>
+      <w:r>
+        <w:rPr>
+          <w:rFonts w:ascii="Bookman Old Style" w:hAnsi="Bookman Old Style"/>
+        </w:rPr>
+        <w:t>('local');</w:t>
       </w:r>
     </w:p>
     <w:p>
@@ -2100,12 +3628,51 @@
           <w:rFonts w:ascii="Bookman Old Style" w:hAnsi="Bookman Old Style"/>
         </w:rPr>
       </w:pPr>
-      <w:r>
-        <w:rPr>
-          <w:rFonts w:ascii="Bookman Old Style" w:hAnsi="Bookman Old Style"/>
-        </w:rPr>
-        <w:t xml:space="preserve">pc.JobStorageLocation = strcat(getenv('SCRATCH'), '/', </w:t>
-      </w:r>
+      <w:proofErr w:type="spellStart"/>
+      <w:proofErr w:type="gramStart"/>
+      <w:r>
+        <w:rPr>
+          <w:rFonts w:ascii="Bookman Old Style" w:hAnsi="Bookman Old Style"/>
+        </w:rPr>
+        <w:t>pc.JobStorageLocation</w:t>
+      </w:r>
+      <w:proofErr w:type="spellEnd"/>
+      <w:proofErr w:type="gramEnd"/>
+      <w:r>
+        <w:rPr>
+          <w:rFonts w:ascii="Bookman Old Style" w:hAnsi="Bookman Old Style"/>
+        </w:rPr>
+        <w:t xml:space="preserve"> = </w:t>
+      </w:r>
+      <w:proofErr w:type="spellStart"/>
+      <w:r>
+        <w:rPr>
+          <w:rFonts w:ascii="Bookman Old Style" w:hAnsi="Bookman Old Style"/>
+        </w:rPr>
+        <w:t>strcat</w:t>
+      </w:r>
+      <w:proofErr w:type="spellEnd"/>
+      <w:r>
+        <w:rPr>
+          <w:rFonts w:ascii="Bookman Old Style" w:hAnsi="Bookman Old Style"/>
+        </w:rPr>
+        <w:t>(</w:t>
+      </w:r>
+      <w:proofErr w:type="spellStart"/>
+      <w:r>
+        <w:rPr>
+          <w:rFonts w:ascii="Bookman Old Style" w:hAnsi="Bookman Old Style"/>
+        </w:rPr>
+        <w:t>getenv</w:t>
+      </w:r>
+      <w:proofErr w:type="spellEnd"/>
+      <w:r>
+        <w:rPr>
+          <w:rFonts w:ascii="Bookman Old Style" w:hAnsi="Bookman Old Style"/>
+        </w:rPr>
+        <w:t xml:space="preserve">('SCRATCH'), '/', </w:t>
+      </w:r>
+      <w:proofErr w:type="spellStart"/>
       <w:r>
         <w:rPr>
           <w:rFonts w:ascii="Bookman Old Style" w:hAnsi="Bookman Old Style"/>
@@ -2116,7 +3683,14 @@
         <w:rPr>
           <w:rFonts w:ascii="Bookman Old Style" w:hAnsi="Bookman Old Style"/>
         </w:rPr>
-        <w:t>etenv('SLURM_JOB_ID'));</w:t>
+        <w:t>etenv</w:t>
+      </w:r>
+      <w:proofErr w:type="spellEnd"/>
+      <w:r>
+        <w:rPr>
+          <w:rFonts w:ascii="Bookman Old Style" w:hAnsi="Bookman Old Style"/>
+        </w:rPr>
+        <w:t>('SLURM_JOB_ID'));</w:t>
       </w:r>
     </w:p>
     <w:p>
@@ -2154,11 +3728,41 @@
           <w:rFonts w:ascii="Bookman Old Style" w:hAnsi="Bookman Old Style"/>
         </w:rPr>
       </w:pPr>
-      <w:r>
-        <w:rPr>
-          <w:rFonts w:ascii="Bookman Old Style" w:hAnsi="Bookman Old Style"/>
-        </w:rPr>
-        <w:t>parpool(pc, str2num(getenv('SLURM_NTASKS_PER_NODE'))-1);</w:t>
+      <w:proofErr w:type="spellStart"/>
+      <w:proofErr w:type="gramStart"/>
+      <w:r>
+        <w:rPr>
+          <w:rFonts w:ascii="Bookman Old Style" w:hAnsi="Bookman Old Style"/>
+        </w:rPr>
+        <w:t>parpool</w:t>
+      </w:r>
+      <w:proofErr w:type="spellEnd"/>
+      <w:r>
+        <w:rPr>
+          <w:rFonts w:ascii="Bookman Old Style" w:hAnsi="Bookman Old Style"/>
+        </w:rPr>
+        <w:t>(</w:t>
+      </w:r>
+      <w:proofErr w:type="gramEnd"/>
+      <w:r>
+        <w:rPr>
+          <w:rFonts w:ascii="Bookman Old Style" w:hAnsi="Bookman Old Style"/>
+        </w:rPr>
+        <w:t>pc, str2num(</w:t>
+      </w:r>
+      <w:proofErr w:type="spellStart"/>
+      <w:r>
+        <w:rPr>
+          <w:rFonts w:ascii="Bookman Old Style" w:hAnsi="Bookman Old Style"/>
+        </w:rPr>
+        <w:t>getenv</w:t>
+      </w:r>
+      <w:proofErr w:type="spellEnd"/>
+      <w:r>
+        <w:rPr>
+          <w:rFonts w:ascii="Bookman Old Style" w:hAnsi="Bookman Old Style"/>
+        </w:rPr>
+        <w:t>('SLURM_NTASKS_PER_NODE'))-1);</w:t>
       </w:r>
     </w:p>
     <w:p>
@@ -2177,8 +3781,21 @@
         <w:t>2. Chan</w:t>
       </w:r>
       <w:r>
-        <w:t>ge your for statement to parfor</w:t>
-      </w:r>
+        <w:t xml:space="preserve">ge </w:t>
+      </w:r>
+      <w:proofErr w:type="gramStart"/>
+      <w:r>
+        <w:t>your</w:t>
+      </w:r>
+      <w:proofErr w:type="gramEnd"/>
+      <w:r>
+        <w:t xml:space="preserve"> for statement to </w:t>
+      </w:r>
+      <w:proofErr w:type="spellStart"/>
+      <w:r>
+        <w:t>parfor</w:t>
+      </w:r>
+      <w:proofErr w:type="spellEnd"/>
     </w:p>
     <w:p>
       <w:pPr>
@@ -2196,11 +3813,33 @@
           <w:rFonts w:ascii="Bookman Old Style" w:hAnsi="Bookman Old Style"/>
         </w:rPr>
       </w:pPr>
-      <w:r>
-        <w:rPr>
-          <w:rFonts w:ascii="Bookman Old Style" w:hAnsi="Bookman Old Style"/>
-        </w:rPr>
-        <w:t>parfor i = 1:19</w:t>
+      <w:proofErr w:type="spellStart"/>
+      <w:r>
+        <w:rPr>
+          <w:rFonts w:ascii="Bookman Old Style" w:hAnsi="Bookman Old Style"/>
+        </w:rPr>
+        <w:t>parfor</w:t>
+      </w:r>
+      <w:proofErr w:type="spellEnd"/>
+      <w:r>
+        <w:rPr>
+          <w:rFonts w:ascii="Bookman Old Style" w:hAnsi="Bookman Old Style"/>
+        </w:rPr>
+        <w:t xml:space="preserve"> </w:t>
+      </w:r>
+      <w:proofErr w:type="spellStart"/>
+      <w:r>
+        <w:rPr>
+          <w:rFonts w:ascii="Bookman Old Style" w:hAnsi="Bookman Old Style"/>
+        </w:rPr>
+        <w:t>i</w:t>
+      </w:r>
+      <w:proofErr w:type="spellEnd"/>
+      <w:r>
+        <w:rPr>
+          <w:rFonts w:ascii="Bookman Old Style" w:hAnsi="Bookman Old Style"/>
+        </w:rPr>
+        <w:t xml:space="preserve"> = 1:19</w:t>
       </w:r>
     </w:p>
     <w:p>
@@ -2215,7 +3854,35 @@
         <w:rPr>
           <w:rFonts w:ascii="Bookman Old Style" w:hAnsi="Bookman Old Style"/>
         </w:rPr>
-        <w:t xml:space="preserve">    disp(i);</w:t>
+        <w:t xml:space="preserve">    </w:t>
+      </w:r>
+      <w:proofErr w:type="spellStart"/>
+      <w:r>
+        <w:rPr>
+          <w:rFonts w:ascii="Bookman Old Style" w:hAnsi="Bookman Old Style"/>
+        </w:rPr>
+        <w:t>disp</w:t>
+      </w:r>
+      <w:proofErr w:type="spellEnd"/>
+      <w:r>
+        <w:rPr>
+          <w:rFonts w:ascii="Bookman Old Style" w:hAnsi="Bookman Old Style"/>
+        </w:rPr>
+        <w:t>(</w:t>
+      </w:r>
+      <w:proofErr w:type="spellStart"/>
+      <w:r>
+        <w:rPr>
+          <w:rFonts w:ascii="Bookman Old Style" w:hAnsi="Bookman Old Style"/>
+        </w:rPr>
+        <w:t>i</w:t>
+      </w:r>
+      <w:proofErr w:type="spellEnd"/>
+      <w:r>
+        <w:rPr>
+          <w:rFonts w:ascii="Bookman Old Style" w:hAnsi="Bookman Old Style"/>
+        </w:rPr>
+        <w:t>);</w:t>
       </w:r>
     </w:p>
     <w:p>
@@ -2243,21 +3910,63 @@
         <w:spacing w:after="0"/>
       </w:pPr>
       <w:r>
-        <w:t>This loop would now run in parallel, meaning the numbers 1 - 19 would be displayed simultaneously, rather than one after another. Each iteration (i.e., for each value of i between 1 and 19) is run on a separate CPU core. Assuming it takes 1 ms to run each iteration of this loop, it would normally take 19 ms to complete the loop. After parallelizing, the entire lo</w:t>
-      </w:r>
-      <w:r>
-        <w:t>op would complete in just 1 ms.</w:t>
-      </w:r>
-    </w:p>
-    <w:p>
-      <w:pPr>
-        <w:spacing w:after="0"/>
-      </w:pPr>
-      <w:r>
-        <w:t xml:space="preserve">There are some restrictions on the types of variables you can use with parfor. See </w:t>
-      </w:r>
-      <w:r>
-        <w:t xml:space="preserve">matlab </w:t>
+        <w:t xml:space="preserve">This loop would now run in parallel, meaning the numbers 1 - 19 would be displayed simultaneously, rather than one after another. Each iteration (i.e., for each value of </w:t>
+      </w:r>
+      <w:proofErr w:type="spellStart"/>
+      <w:r>
+        <w:t>i</w:t>
+      </w:r>
+      <w:proofErr w:type="spellEnd"/>
+      <w:r>
+        <w:t xml:space="preserve"> between 1 and 19) is run on a separate CPU core. Assuming it takes 1 </w:t>
+      </w:r>
+      <w:proofErr w:type="spellStart"/>
+      <w:r>
+        <w:t>ms</w:t>
+      </w:r>
+      <w:proofErr w:type="spellEnd"/>
+      <w:r>
+        <w:t xml:space="preserve"> to run each iteration of this loop, it would normally take 19 </w:t>
+      </w:r>
+      <w:proofErr w:type="spellStart"/>
+      <w:r>
+        <w:t>ms</w:t>
+      </w:r>
+      <w:proofErr w:type="spellEnd"/>
+      <w:r>
+        <w:t xml:space="preserve"> to complete the loop. After parallelizing, the entire lo</w:t>
+      </w:r>
+      <w:r>
+        <w:t xml:space="preserve">op would complete in just 1 </w:t>
+      </w:r>
+      <w:proofErr w:type="spellStart"/>
+      <w:r>
+        <w:t>ms.</w:t>
+      </w:r>
+      <w:proofErr w:type="spellEnd"/>
+    </w:p>
+    <w:p>
+      <w:pPr>
+        <w:spacing w:after="0"/>
+      </w:pPr>
+      <w:r>
+        <w:t xml:space="preserve">There are some restrictions on the types of variables you can use with </w:t>
+      </w:r>
+      <w:proofErr w:type="spellStart"/>
+      <w:r>
+        <w:t>parfor</w:t>
+      </w:r>
+      <w:proofErr w:type="spellEnd"/>
+      <w:r>
+        <w:t xml:space="preserve">. See </w:t>
+      </w:r>
+      <w:proofErr w:type="spellStart"/>
+      <w:r>
+        <w:t>matlab</w:t>
+      </w:r>
+      <w:proofErr w:type="spellEnd"/>
+      <w:r>
+        <w:t xml:space="preserve"> </w:t>
       </w:r>
       <w:r>
         <w:t>documentation for help.</w:t>
@@ -2292,7 +4001,23 @@
         <w:spacing w:after="0"/>
       </w:pPr>
       <w:r>
-        <w:t xml:space="preserve">If a job finishes unexpectedly, then you should check the output file for that job.  This will usually be found in the directory you were in when you submitted the job, and be called slurm-xxxxxxx.out where xxxxxxx corresponds to </w:t>
+        <w:t xml:space="preserve">If a job finishes unexpectedly, then you should check the output file for that job.  This will usually be found in the directory you were in when you submitted the job, and be called </w:t>
+      </w:r>
+      <w:proofErr w:type="spellStart"/>
+      <w:r>
+        <w:t>slurm-xxxxxxx.out</w:t>
+      </w:r>
+      <w:proofErr w:type="spellEnd"/>
+      <w:r>
+        <w:t xml:space="preserve"> where </w:t>
+      </w:r>
+      <w:proofErr w:type="spellStart"/>
+      <w:r>
+        <w:t>xxxxxxx</w:t>
+      </w:r>
+      <w:proofErr w:type="spellEnd"/>
+      <w:r>
+        <w:t xml:space="preserve"> corresponds to </w:t>
       </w:r>
       <w:r>
         <w:t>the job ID.</w:t>
@@ -2306,7 +4031,15 @@
         <w:t xml:space="preserve">One error I have encountered when </w:t>
       </w:r>
       <w:r>
-        <w:t>running the parpool command is:</w:t>
+        <w:t xml:space="preserve">running the </w:t>
+      </w:r>
+      <w:proofErr w:type="spellStart"/>
+      <w:r>
+        <w:t>parpool</w:t>
+      </w:r>
+      <w:proofErr w:type="spellEnd"/>
+      <w:r>
+        <w:t xml:space="preserve"> command is:</w:t>
       </w:r>
     </w:p>
     <w:p>
@@ -2335,7 +4068,21 @@
         <w:rPr>
           <w:rFonts w:ascii="Bookman Old Style" w:hAnsi="Bookman Old Style"/>
         </w:rPr>
-        <w:t xml:space="preserve">    pool = parpool('local',16);</w:t>
+        <w:t xml:space="preserve">    pool = </w:t>
+      </w:r>
+      <w:proofErr w:type="spellStart"/>
+      <w:r>
+        <w:rPr>
+          <w:rFonts w:ascii="Bookman Old Style" w:hAnsi="Bookman Old Style"/>
+        </w:rPr>
+        <w:t>parpool</w:t>
+      </w:r>
+      <w:proofErr w:type="spellEnd"/>
+      <w:r>
+        <w:rPr>
+          <w:rFonts w:ascii="Bookman Old Style" w:hAnsi="Bookman Old Style"/>
+        </w:rPr>
+        <w:t>('local',16);</w:t>
       </w:r>
     </w:p>
     <w:p>
@@ -2365,13 +4112,49 @@
         <w:rPr>
           <w:rFonts w:ascii="Bookman Old Style" w:hAnsi="Bookman Old Style"/>
         </w:rPr>
-        <w:t xml:space="preserve">         Error using parallel.internal.pool.Interact</w:t>
-      </w:r>
-      <w:r>
-        <w:rPr>
-          <w:rFonts w:ascii="Bookman Old Style" w:hAnsi="Bookman Old Style"/>
-        </w:rPr>
-        <w:t>iveClient&gt;iThrowWithCause (line</w:t>
+        <w:t xml:space="preserve">         Error using </w:t>
+      </w:r>
+      <w:proofErr w:type="spellStart"/>
+      <w:proofErr w:type="gramStart"/>
+      <w:r>
+        <w:rPr>
+          <w:rFonts w:ascii="Bookman Old Style" w:hAnsi="Bookman Old Style"/>
+        </w:rPr>
+        <w:t>parallel.internal</w:t>
+      </w:r>
+      <w:proofErr w:type="gramEnd"/>
+      <w:r>
+        <w:rPr>
+          <w:rFonts w:ascii="Bookman Old Style" w:hAnsi="Bookman Old Style"/>
+        </w:rPr>
+        <w:t>.pool.Interact</w:t>
+      </w:r>
+      <w:r>
+        <w:rPr>
+          <w:rFonts w:ascii="Bookman Old Style" w:hAnsi="Bookman Old Style"/>
+        </w:rPr>
+        <w:t>iveClient</w:t>
+      </w:r>
+      <w:proofErr w:type="spellEnd"/>
+      <w:r>
+        <w:rPr>
+          <w:rFonts w:ascii="Bookman Old Style" w:hAnsi="Bookman Old Style"/>
+        </w:rPr>
+        <w:t>&gt;</w:t>
+      </w:r>
+      <w:proofErr w:type="spellStart"/>
+      <w:r>
+        <w:rPr>
+          <w:rFonts w:ascii="Bookman Old Style" w:hAnsi="Bookman Old Style"/>
+        </w:rPr>
+        <w:t>iThrowWithCause</w:t>
+      </w:r>
+      <w:proofErr w:type="spellEnd"/>
+      <w:r>
+        <w:rPr>
+          <w:rFonts w:ascii="Bookman Old Style" w:hAnsi="Bookman Old Style"/>
+        </w:rPr>
+        <w:t xml:space="preserve"> (line</w:t>
       </w:r>
     </w:p>
     <w:p>
@@ -2437,7 +4220,21 @@
         <w:rPr>
           <w:rFonts w:ascii="Bookman Old Style" w:hAnsi="Bookman Old Style"/>
         </w:rPr>
-        <w:t xml:space="preserve">        parallel.internal.pool.InteractiveClie</w:t>
+        <w:t xml:space="preserve">        </w:t>
+      </w:r>
+      <w:proofErr w:type="gramStart"/>
+      <w:r>
+        <w:rPr>
+          <w:rFonts w:ascii="Bookman Old Style" w:hAnsi="Bookman Old Style"/>
+        </w:rPr>
+        <w:t>parallel.internal</w:t>
+      </w:r>
+      <w:proofErr w:type="gramEnd"/>
+      <w:r>
+        <w:rPr>
+          <w:rFonts w:ascii="Bookman Old Style" w:hAnsi="Bookman Old Style"/>
+        </w:rPr>
+        <w:t>.pool.InteractiveClie</w:t>
       </w:r>
       <w:r>
         <w:rPr>
@@ -2489,8 +4286,13 @@
         <w:t>This error seems to occur if there is not enough memory for the parallel jobs.  To fix this you can alter the line in the job script, and increase the amo</w:t>
       </w:r>
       <w:r>
-        <w:t>unt of memory available per cpu</w:t>
-      </w:r>
+        <w:t xml:space="preserve">unt of memory available per </w:t>
+      </w:r>
+      <w:proofErr w:type="spellStart"/>
+      <w:r>
+        <w:t>cpu</w:t>
+      </w:r>
+      <w:proofErr w:type="spellEnd"/>
     </w:p>
     <w:p>
       <w:pPr>
@@ -2507,7 +4309,21 @@
         <w:rPr>
           <w:rFonts w:ascii="Bookman Old Style" w:hAnsi="Bookman Old Style"/>
         </w:rPr>
-        <w:t>#SBATCH --mem-per-cpu=2G</w:t>
+        <w:t>#SBATCH --mem-per-</w:t>
+      </w:r>
+      <w:proofErr w:type="spellStart"/>
+      <w:r>
+        <w:rPr>
+          <w:rFonts w:ascii="Bookman Old Style" w:hAnsi="Bookman Old Style"/>
+        </w:rPr>
+        <w:t>cpu</w:t>
+      </w:r>
+      <w:proofErr w:type="spellEnd"/>
+      <w:r>
+        <w:rPr>
+          <w:rFonts w:ascii="Bookman Old Style" w:hAnsi="Bookman Old Style"/>
+        </w:rPr>
+        <w:t>=2G</w:t>
       </w:r>
     </w:p>
     <w:p>
@@ -2526,7 +4342,7 @@
 </file>
 
 <file path=word/numbering.xml><?xml version="1.0" encoding="utf-8"?>
-<w:numbering xmlns:wpc="http://schemas.microsoft.com/office/word/2010/wordprocessingCanvas" xmlns:cx="http://schemas.microsoft.com/office/drawing/2014/chartex" xmlns:cx1="http://schemas.microsoft.com/office/drawing/2015/9/8/chartex" xmlns:mc="http://schemas.openxmlformats.org/markup-compatibility/2006" xmlns:o="urn:schemas-microsoft-com:office:office" xmlns:r="http://schemas.openxmlformats.org/officeDocument/2006/relationships" xmlns:m="http://schemas.openxmlformats.org/officeDocument/2006/math" xmlns:v="urn:schemas-microsoft-com:vml" xmlns:wp14="http://schemas.microsoft.com/office/word/2010/wordprocessingDrawing" xmlns:wp="http://schemas.openxmlformats.org/drawingml/2006/wordprocessingDrawing" xmlns:w10="urn:schemas-microsoft-com:office:word" xmlns:w="http://schemas.openxmlformats.org/wordprocessingml/2006/main" xmlns:w14="http://schemas.microsoft.com/office/word/2010/wordml" xmlns:w15="http://schemas.microsoft.com/office/word/2012/wordml" xmlns:w16se="http://schemas.microsoft.com/office/word/2015/wordml/symex" xmlns:wpg="http://schemas.microsoft.com/office/word/2010/wordprocessingGroup" xmlns:wpi="http://schemas.microsoft.com/office/word/2010/wordprocessingInk" xmlns:wne="http://schemas.microsoft.com/office/word/2006/wordml" xmlns:wps="http://schemas.microsoft.com/office/word/2010/wordprocessingShape" mc:Ignorable="w14 w15 w16se wp14">
+<w:numbering xmlns:wpc="http://schemas.microsoft.com/office/word/2010/wordprocessingCanvas" xmlns:cx="http://schemas.microsoft.com/office/drawing/2014/chartex" xmlns:cx1="http://schemas.microsoft.com/office/drawing/2015/9/8/chartex" xmlns:cx2="http://schemas.microsoft.com/office/drawing/2015/10/21/chartex" xmlns:cx3="http://schemas.microsoft.com/office/drawing/2016/5/9/chartex" xmlns:cx4="http://schemas.microsoft.com/office/drawing/2016/5/10/chartex" xmlns:cx5="http://schemas.microsoft.com/office/drawing/2016/5/11/chartex" xmlns:cx6="http://schemas.microsoft.com/office/drawing/2016/5/12/chartex" xmlns:cx7="http://schemas.microsoft.com/office/drawing/2016/5/13/chartex" xmlns:cx8="http://schemas.microsoft.com/office/drawing/2016/5/14/chartex" xmlns:mc="http://schemas.openxmlformats.org/markup-compatibility/2006" xmlns:aink="http://schemas.microsoft.com/office/drawing/2016/ink" xmlns:am3d="http://schemas.microsoft.com/office/drawing/2017/model3d" xmlns:o="urn:schemas-microsoft-com:office:office" xmlns:r="http://schemas.openxmlformats.org/officeDocument/2006/relationships" xmlns:m="http://schemas.openxmlformats.org/officeDocument/2006/math" xmlns:v="urn:schemas-microsoft-com:vml" xmlns:wp14="http://schemas.microsoft.com/office/word/2010/wordprocessingDrawing" xmlns:wp="http://schemas.openxmlformats.org/drawingml/2006/wordprocessingDrawing" xmlns:w10="urn:schemas-microsoft-com:office:word" xmlns:w="http://schemas.openxmlformats.org/wordprocessingml/2006/main" xmlns:w14="http://schemas.microsoft.com/office/word/2010/wordml" xmlns:w15="http://schemas.microsoft.com/office/word/2012/wordml" xmlns:w16cid="http://schemas.microsoft.com/office/word/2016/wordml/cid" xmlns:w16se="http://schemas.microsoft.com/office/word/2015/wordml/symex" xmlns:wpg="http://schemas.microsoft.com/office/word/2010/wordprocessingGroup" xmlns:wpi="http://schemas.microsoft.com/office/word/2010/wordprocessingInk" xmlns:wne="http://schemas.microsoft.com/office/word/2006/wordml" xmlns:wps="http://schemas.microsoft.com/office/word/2010/wordprocessingShape" mc:Ignorable="w14 w15 w16se w16cid wp14">
   <w:abstractNum w:abstractNumId="0" w15:restartNumberingAfterBreak="0">
     <w:nsid w:val="260370E0"/>
     <w:multiLevelType w:val="hybridMultilevel"/>
@@ -2620,7 +4436,7 @@
 </file>
 
 <file path=word/styles.xml><?xml version="1.0" encoding="utf-8"?>
-<w:styles xmlns:mc="http://schemas.openxmlformats.org/markup-compatibility/2006" xmlns:r="http://schemas.openxmlformats.org/officeDocument/2006/relationships" xmlns:w="http://schemas.openxmlformats.org/wordprocessingml/2006/main" xmlns:w14="http://schemas.microsoft.com/office/word/2010/wordml" xmlns:w15="http://schemas.microsoft.com/office/word/2012/wordml" xmlns:w16se="http://schemas.microsoft.com/office/word/2015/wordml/symex" mc:Ignorable="w14 w15 w16se">
+<w:styles xmlns:mc="http://schemas.openxmlformats.org/markup-compatibility/2006" xmlns:r="http://schemas.openxmlformats.org/officeDocument/2006/relationships" xmlns:w="http://schemas.openxmlformats.org/wordprocessingml/2006/main" xmlns:w14="http://schemas.microsoft.com/office/word/2010/wordml" xmlns:w15="http://schemas.microsoft.com/office/word/2012/wordml" xmlns:w16cid="http://schemas.microsoft.com/office/word/2016/wordml/cid" xmlns:w16se="http://schemas.microsoft.com/office/word/2015/wordml/symex" mc:Ignorable="w14 w15 w16se w16cid">
   <w:docDefaults>
     <w:rPrDefault>
       <w:rPr>
@@ -2636,7 +4452,7 @@
       </w:pPr>
     </w:pPrDefault>
   </w:docDefaults>
-  <w:latentStyles w:defLockedState="0" w:defUIPriority="99" w:defSemiHidden="0" w:defUnhideWhenUsed="0" w:defQFormat="0" w:count="371">
+  <w:latentStyles w:defLockedState="0" w:defUIPriority="99" w:defSemiHidden="0" w:defUnhideWhenUsed="0" w:defQFormat="0" w:count="376">
     <w:lsdException w:name="Normal" w:uiPriority="0" w:qFormat="1"/>
     <w:lsdException w:name="heading 1" w:uiPriority="9" w:qFormat="1"/>
     <w:lsdException w:name="heading 2" w:semiHidden="1" w:uiPriority="9" w:unhideWhenUsed="1" w:qFormat="1"/>
@@ -2742,7 +4558,6 @@
     <w:lsdException w:name="HTML Sample" w:semiHidden="1" w:unhideWhenUsed="1"/>
     <w:lsdException w:name="HTML Typewriter" w:semiHidden="1" w:unhideWhenUsed="1"/>
     <w:lsdException w:name="HTML Variable" w:semiHidden="1" w:unhideWhenUsed="1"/>
-    <w:lsdException w:name="Normal Table" w:semiHidden="1" w:unhideWhenUsed="1"/>
     <w:lsdException w:name="annotation subject" w:semiHidden="1" w:unhideWhenUsed="1"/>
     <w:lsdException w:name="No List" w:semiHidden="1" w:unhideWhenUsed="1"/>
     <w:lsdException w:name="Outline List 1" w:semiHidden="1" w:unhideWhenUsed="1"/>
@@ -2785,11 +4600,8 @@
     <w:lsdException w:name="Table Contemporary" w:semiHidden="1" w:unhideWhenUsed="1"/>
     <w:lsdException w:name="Table Elegant" w:semiHidden="1" w:unhideWhenUsed="1"/>
     <w:lsdException w:name="Table Professional" w:semiHidden="1" w:unhideWhenUsed="1"/>
-    <w:lsdException w:name="Table Subtle 1" w:semiHidden="1" w:unhideWhenUsed="1"/>
     <w:lsdException w:name="Table Subtle 2" w:semiHidden="1" w:unhideWhenUsed="1"/>
     <w:lsdException w:name="Table Web 1" w:semiHidden="1" w:unhideWhenUsed="1"/>
-    <w:lsdException w:name="Table Web 2" w:semiHidden="1" w:unhideWhenUsed="1"/>
-    <w:lsdException w:name="Table Web 3" w:semiHidden="1" w:unhideWhenUsed="1"/>
     <w:lsdException w:name="Balloon Text" w:semiHidden="1" w:unhideWhenUsed="1"/>
     <w:lsdException w:name="Table Grid" w:uiPriority="39"/>
     <w:lsdException w:name="Table Theme" w:semiHidden="1" w:unhideWhenUsed="1"/>
@@ -3008,6 +4820,11 @@
     <w:lsdException w:name="List Table 5 Dark Accent 6" w:uiPriority="50"/>
     <w:lsdException w:name="List Table 6 Colorful Accent 6" w:uiPriority="51"/>
     <w:lsdException w:name="List Table 7 Colorful Accent 6" w:uiPriority="52"/>
+    <w:lsdException w:name="Mention" w:semiHidden="1" w:unhideWhenUsed="1"/>
+    <w:lsdException w:name="Smart Hyperlink" w:semiHidden="1" w:unhideWhenUsed="1"/>
+    <w:lsdException w:name="Hashtag" w:semiHidden="1" w:unhideWhenUsed="1"/>
+    <w:lsdException w:name="Unresolved Mention" w:semiHidden="1" w:unhideWhenUsed="1"/>
+    <w:lsdException w:name="Smart Link" w:semiHidden="1" w:unhideWhenUsed="1"/>
   </w:latentStyles>
   <w:style w:type="paragraph" w:default="1" w:styleId="Normal">
     <w:name w:val="Normal"/>
@@ -3061,6 +4878,18 @@
       <w:ind w:left="720"/>
       <w:contextualSpacing/>
     </w:pPr>
+  </w:style>
+  <w:style w:type="character" w:styleId="FollowedHyperlink">
+    <w:name w:val="FollowedHyperlink"/>
+    <w:basedOn w:val="DefaultParagraphFont"/>
+    <w:uiPriority w:val="99"/>
+    <w:semiHidden/>
+    <w:unhideWhenUsed/>
+    <w:rsid w:val="00455802"/>
+    <w:rPr>
+      <w:color w:val="954F72" w:themeColor="followedHyperlink"/>
+      <w:u w:val="single"/>
+    </w:rPr>
   </w:style>
 </w:styles>
 </file>

</xml_diff>